<commit_message>
Added change complexity figure .doc file.
</commit_message>
<xml_diff>
--- a/paper/complexity.docx
+++ b/paper/complexity.docx
@@ -490,32 +490,89 @@
         <w:t>Diagram showing sum of System and change complexity measures … (see email discussion)</w:t>
       </w:r>
     </w:p>
-    <w:p>
-      <w:pPr>
-        <w:pStyle w:val="Heading1"/>
-      </w:pPr>
-      <w:r>
-        <w:t>Results</w:t>
-      </w:r>
-    </w:p>
     <w:p/>
     <w:p>
-      <w:pPr>
-        <w:pStyle w:val="Heading1"/>
-      </w:pPr>
-      <w:r>
-        <w:t>Discussion</w:t>
-      </w:r>
-    </w:p>
-    <w:p>
-      <w:pPr>
-        <w:pStyle w:val="Heading1"/>
-      </w:pPr>
-      <w:r>
-        <w:t>Conclusion</w:t>
+      <w:r>
+        <w:rPr>
+          <w:noProof/>
+        </w:rPr>
+        <w:drawing>
+          <wp:inline distT="0" distB="0" distL="0" distR="0" wp14:anchorId="3EEE752C" wp14:editId="167D64BB">
+            <wp:extent cx="5486400" cy="2978150"/>
+            <wp:effectExtent l="0" t="0" r="0" b="0"/>
+            <wp:docPr id="1" name="Picture 1"/>
+            <wp:cNvGraphicFramePr>
+              <a:graphicFrameLocks xmlns:a="http://schemas.openxmlformats.org/drawingml/2006/main" noChangeAspect="1"/>
+            </wp:cNvGraphicFramePr>
+            <a:graphic xmlns:a="http://schemas.openxmlformats.org/drawingml/2006/main">
+              <a:graphicData uri="http://schemas.openxmlformats.org/drawingml/2006/picture">
+                <pic:pic xmlns:pic="http://schemas.openxmlformats.org/drawingml/2006/picture">
+                  <pic:nvPicPr>
+                    <pic:cNvPr id="0" name="change_complexity figure.png"/>
+                    <pic:cNvPicPr/>
+                  </pic:nvPicPr>
+                  <pic:blipFill>
+                    <a:blip r:embed="rId6">
+                      <a:extLst>
+                        <a:ext uri="{28A0092B-C50C-407E-A947-70E740481C1C}">
+                          <a14:useLocalDpi xmlns:a14="http://schemas.microsoft.com/office/drawing/2010/main" val="0"/>
+                        </a:ext>
+                      </a:extLst>
+                    </a:blip>
+                    <a:stretch>
+                      <a:fillRect/>
+                    </a:stretch>
+                  </pic:blipFill>
+                  <pic:spPr>
+                    <a:xfrm>
+                      <a:off x="0" y="0"/>
+                      <a:ext cx="5486400" cy="2978150"/>
+                    </a:xfrm>
+                    <a:prstGeom prst="rect">
+                      <a:avLst/>
+                    </a:prstGeom>
+                  </pic:spPr>
+                </pic:pic>
+              </a:graphicData>
+            </a:graphic>
+          </wp:inline>
+        </w:drawing>
+      </w:r>
+    </w:p>
+    <w:p>
+      <w:r>
+        <w:t>[</w:t>
+      </w:r>
+      <w:r>
+        <w:t>Add mathematical equations here].</w:t>
       </w:r>
       <w:bookmarkStart w:id="0" w:name="_GoBack"/>
       <w:bookmarkEnd w:id="0"/>
+    </w:p>
+    <w:p>
+      <w:pPr>
+        <w:pStyle w:val="Heading1"/>
+      </w:pPr>
+      <w:r>
+        <w:t>Results</w:t>
+      </w:r>
+    </w:p>
+    <w:p/>
+    <w:p>
+      <w:pPr>
+        <w:pStyle w:val="Heading1"/>
+      </w:pPr>
+      <w:r>
+        <w:t>Discussion</w:t>
+      </w:r>
+    </w:p>
+    <w:p>
+      <w:pPr>
+        <w:pStyle w:val="Heading1"/>
+      </w:pPr>
+      <w:r>
+        <w:t>Conclusion</w:t>
+      </w:r>
     </w:p>
     <w:sectPr>
       <w:pgSz w:w="12240" w:h="15840"/>
@@ -899,6 +956,7 @@
   <w:style w:type="character" w:default="1" w:styleId="DefaultParagraphFont">
     <w:name w:val="Default Paragraph Font"/>
     <w:uiPriority w:val="1"/>
+    <w:semiHidden/>
     <w:unhideWhenUsed/>
   </w:style>
   <w:style w:type="table" w:default="1" w:styleId="TableNormal">
@@ -980,6 +1038,56 @@
       <w:sz w:val="20"/>
       <w:szCs w:val="20"/>
       <w:lang w:val="x-none" w:eastAsia="x-none"/>
+    </w:rPr>
+  </w:style>
+  <w:style w:type="paragraph" w:styleId="DocumentMap">
+    <w:name w:val="Document Map"/>
+    <w:basedOn w:val="Normal"/>
+    <w:link w:val="DocumentMapChar"/>
+    <w:uiPriority w:val="99"/>
+    <w:semiHidden/>
+    <w:unhideWhenUsed/>
+    <w:rsid w:val="00910D54"/>
+    <w:rPr>
+      <w:rFonts w:ascii="Lucida Grande" w:hAnsi="Lucida Grande" w:cs="Lucida Grande"/>
+    </w:rPr>
+  </w:style>
+  <w:style w:type="character" w:customStyle="1" w:styleId="DocumentMapChar">
+    <w:name w:val="Document Map Char"/>
+    <w:basedOn w:val="DefaultParagraphFont"/>
+    <w:link w:val="DocumentMap"/>
+    <w:uiPriority w:val="99"/>
+    <w:semiHidden/>
+    <w:rsid w:val="00910D54"/>
+    <w:rPr>
+      <w:rFonts w:ascii="Lucida Grande" w:hAnsi="Lucida Grande" w:cs="Lucida Grande"/>
+    </w:rPr>
+  </w:style>
+  <w:style w:type="paragraph" w:styleId="BalloonText">
+    <w:name w:val="Balloon Text"/>
+    <w:basedOn w:val="Normal"/>
+    <w:link w:val="BalloonTextChar"/>
+    <w:uiPriority w:val="99"/>
+    <w:semiHidden/>
+    <w:unhideWhenUsed/>
+    <w:rsid w:val="00910D54"/>
+    <w:rPr>
+      <w:rFonts w:ascii="Lucida Grande" w:hAnsi="Lucida Grande" w:cs="Lucida Grande"/>
+      <w:sz w:val="18"/>
+      <w:szCs w:val="18"/>
+    </w:rPr>
+  </w:style>
+  <w:style w:type="character" w:customStyle="1" w:styleId="BalloonTextChar">
+    <w:name w:val="Balloon Text Char"/>
+    <w:basedOn w:val="DefaultParagraphFont"/>
+    <w:link w:val="BalloonText"/>
+    <w:uiPriority w:val="99"/>
+    <w:semiHidden/>
+    <w:rsid w:val="00910D54"/>
+    <w:rPr>
+      <w:rFonts w:ascii="Lucida Grande" w:hAnsi="Lucida Grande" w:cs="Lucida Grande"/>
+      <w:sz w:val="18"/>
+      <w:szCs w:val="18"/>
     </w:rPr>
   </w:style>
 </w:styles>
@@ -1168,6 +1276,7 @@
   <w:style w:type="character" w:default="1" w:styleId="DefaultParagraphFont">
     <w:name w:val="Default Paragraph Font"/>
     <w:uiPriority w:val="1"/>
+    <w:semiHidden/>
     <w:unhideWhenUsed/>
   </w:style>
   <w:style w:type="table" w:default="1" w:styleId="TableNormal">
@@ -1249,6 +1358,56 @@
       <w:sz w:val="20"/>
       <w:szCs w:val="20"/>
       <w:lang w:val="x-none" w:eastAsia="x-none"/>
+    </w:rPr>
+  </w:style>
+  <w:style w:type="paragraph" w:styleId="DocumentMap">
+    <w:name w:val="Document Map"/>
+    <w:basedOn w:val="Normal"/>
+    <w:link w:val="DocumentMapChar"/>
+    <w:uiPriority w:val="99"/>
+    <w:semiHidden/>
+    <w:unhideWhenUsed/>
+    <w:rsid w:val="00910D54"/>
+    <w:rPr>
+      <w:rFonts w:ascii="Lucida Grande" w:hAnsi="Lucida Grande" w:cs="Lucida Grande"/>
+    </w:rPr>
+  </w:style>
+  <w:style w:type="character" w:customStyle="1" w:styleId="DocumentMapChar">
+    <w:name w:val="Document Map Char"/>
+    <w:basedOn w:val="DefaultParagraphFont"/>
+    <w:link w:val="DocumentMap"/>
+    <w:uiPriority w:val="99"/>
+    <w:semiHidden/>
+    <w:rsid w:val="00910D54"/>
+    <w:rPr>
+      <w:rFonts w:ascii="Lucida Grande" w:hAnsi="Lucida Grande" w:cs="Lucida Grande"/>
+    </w:rPr>
+  </w:style>
+  <w:style w:type="paragraph" w:styleId="BalloonText">
+    <w:name w:val="Balloon Text"/>
+    <w:basedOn w:val="Normal"/>
+    <w:link w:val="BalloonTextChar"/>
+    <w:uiPriority w:val="99"/>
+    <w:semiHidden/>
+    <w:unhideWhenUsed/>
+    <w:rsid w:val="00910D54"/>
+    <w:rPr>
+      <w:rFonts w:ascii="Lucida Grande" w:hAnsi="Lucida Grande" w:cs="Lucida Grande"/>
+      <w:sz w:val="18"/>
+      <w:szCs w:val="18"/>
+    </w:rPr>
+  </w:style>
+  <w:style w:type="character" w:customStyle="1" w:styleId="BalloonTextChar">
+    <w:name w:val="Balloon Text Char"/>
+    <w:basedOn w:val="DefaultParagraphFont"/>
+    <w:link w:val="BalloonText"/>
+    <w:uiPriority w:val="99"/>
+    <w:semiHidden/>
+    <w:rsid w:val="00910D54"/>
+    <w:rPr>
+      <w:rFonts w:ascii="Lucida Grande" w:hAnsi="Lucida Grande" w:cs="Lucida Grande"/>
+      <w:sz w:val="18"/>
+      <w:szCs w:val="18"/>
     </w:rPr>
   </w:style>
 </w:styles>

</xml_diff>

<commit_message>
Added reference HICSS25, added content in complexity.doc
</commit_message>
<xml_diff>
--- a/paper/complexity.docx
+++ b/paper/complexity.docx
@@ -384,81 +384,530 @@
     </w:p>
     <w:p>
       <w:pPr>
+        <w:rPr>
+          <w:lang w:val="x-none"/>
+        </w:rPr>
+      </w:pPr>
+    </w:p>
+    <w:p>
+      <w:pPr>
+        <w:rPr>
+          <w:lang w:val="x-none"/>
+        </w:rPr>
+      </w:pPr>
+      <w:r>
+        <w:rPr>
+          <w:lang w:val="x-none"/>
+        </w:rPr>
+        <w:t>1- Is there a relationship between traditional complexity measures and change complexity measures?</w:t>
+      </w:r>
+    </w:p>
+    <w:p>
+      <w:pPr>
+        <w:rPr>
+          <w:lang w:val="x-none"/>
+        </w:rPr>
+      </w:pPr>
+      <w:r>
+        <w:rPr>
+          <w:lang w:val="x-none"/>
+        </w:rPr>
+        <w:t xml:space="preserve">2- Does the change complexity measure at version (i) of a system relate to the difference between the traditional complexity </w:t>
+      </w:r>
+      <w:r>
+        <w:rPr>
+          <w:lang w:val="x-none"/>
+        </w:rPr>
+        <w:t xml:space="preserve">measure </w:t>
+      </w:r>
+      <w:r>
+        <w:rPr>
+          <w:lang w:val="x-none"/>
+        </w:rPr>
+        <w:t>at version (i+1) and version (i).</w:t>
+      </w:r>
+    </w:p>
+    <w:p>
+      <w:pPr>
+        <w:tabs>
+          <w:tab w:val="left" w:pos="916"/>
+          <w:tab w:val="left" w:pos="1832"/>
+          <w:tab w:val="left" w:pos="2748"/>
+          <w:tab w:val="left" w:pos="3664"/>
+          <w:tab w:val="left" w:pos="4580"/>
+          <w:tab w:val="left" w:pos="5496"/>
+          <w:tab w:val="left" w:pos="6412"/>
+          <w:tab w:val="left" w:pos="7328"/>
+          <w:tab w:val="left" w:pos="8244"/>
+          <w:tab w:val="left" w:pos="9160"/>
+          <w:tab w:val="left" w:pos="10076"/>
+          <w:tab w:val="left" w:pos="10992"/>
+          <w:tab w:val="left" w:pos="11908"/>
+          <w:tab w:val="left" w:pos="12824"/>
+          <w:tab w:val="left" w:pos="13740"/>
+          <w:tab w:val="left" w:pos="14656"/>
+        </w:tabs>
+        <w:rPr>
+          <w:rFonts w:ascii="Courier" w:hAnsi="Courier" w:cs="Courier"/>
+          <w:sz w:val="20"/>
+          <w:szCs w:val="20"/>
+        </w:rPr>
+      </w:pPr>
+      <w:r>
+        <w:rPr>
+          <w:rFonts w:ascii="Courier" w:hAnsi="Courier" w:cs="Courier"/>
+          <w:sz w:val="20"/>
+          <w:szCs w:val="20"/>
+        </w:rPr>
+        <w:lastRenderedPageBreak/>
+        <w:t>CCMv(i) ~ TCMv(i+1) – TCMv(i)</w:t>
+      </w:r>
+    </w:p>
+    <w:p>
+      <w:pPr>
+        <w:rPr>
+          <w:lang w:val="x-none"/>
+        </w:rPr>
+      </w:pPr>
+    </w:p>
+    <w:p>
+      <w:pPr>
+        <w:rPr>
+          <w:lang w:val="x-none"/>
+        </w:rPr>
+      </w:pPr>
+      <w:r>
+        <w:rPr>
+          <w:lang w:val="x-none"/>
+        </w:rPr>
+        <w:t>3- Does the traditional complexity measure at version (n) relate to the sum of all change complexity measures of the system?</w:t>
+      </w:r>
+    </w:p>
+    <w:p>
+      <w:pPr>
+        <w:rPr>
+          <w:lang w:val="x-none"/>
+        </w:rPr>
+      </w:pPr>
+    </w:p>
+    <w:p>
+      <w:pPr>
+        <w:pStyle w:val="HTMLPreformatted"/>
+      </w:pPr>
+      <w:r>
+        <w:t>TCMv6 ~ ∑0-6  CCMv(i)</w:t>
+      </w:r>
+    </w:p>
+    <w:p>
+      <w:pPr>
+        <w:rPr>
+          <w:lang w:val="x-none"/>
+        </w:rPr>
+      </w:pPr>
+    </w:p>
+    <w:p>
+      <w:pPr>
+        <w:rPr>
+          <w:lang w:val="x-none"/>
+        </w:rPr>
+      </w:pPr>
+    </w:p>
+    <w:p>
+      <w:pPr>
+        <w:rPr>
+          <w:lang w:val="x-none"/>
+        </w:rPr>
+      </w:pPr>
+      <w:r>
+        <w:rPr>
+          <w:highlight w:val="green"/>
+          <w:lang w:val="x-none"/>
+        </w:rPr>
+        <w:t>The paper is organized as follows. In Section II, we describe … In Section III, we …</w:t>
+      </w:r>
+    </w:p>
+    <w:p/>
+    <w:p>
+      <w:pPr>
+        <w:pStyle w:val="Heading1"/>
+      </w:pPr>
+      <w:r>
+        <w:t>Measures</w:t>
+      </w:r>
+    </w:p>
+    <w:p/>
+    <w:p>
+      <w:pPr>
+        <w:pStyle w:val="Heading1"/>
+      </w:pPr>
+      <w:r>
+        <w:t>Background/Literature</w:t>
+      </w:r>
+    </w:p>
+    <w:p>
+      <w:r>
+        <w:rPr>
+          <w:highlight w:val="green"/>
+        </w:rPr>
+        <w:t>Brief paragraphs on each traditional complexity measure</w:t>
+      </w:r>
+    </w:p>
+    <w:p/>
+    <w:p>
+      <w:pPr>
+        <w:widowControl w:val="0"/>
+        <w:autoSpaceDE w:val="0"/>
+        <w:autoSpaceDN w:val="0"/>
+        <w:adjustRightInd w:val="0"/>
+      </w:pPr>
+      <w:r>
+        <w:t xml:space="preserve">Source Lines of Code (SLOC): </w:t>
+      </w:r>
+    </w:p>
+    <w:p>
+      <w:pPr>
+        <w:widowControl w:val="0"/>
+        <w:autoSpaceDE w:val="0"/>
+        <w:autoSpaceDN w:val="0"/>
+        <w:adjustRightInd w:val="0"/>
+      </w:pPr>
+    </w:p>
+    <w:p>
+      <w:pPr>
+        <w:widowControl w:val="0"/>
+        <w:autoSpaceDE w:val="0"/>
+        <w:autoSpaceDN w:val="0"/>
+        <w:adjustRightInd w:val="0"/>
+        <w:rPr>
+          <w:rFonts w:cs="Times New Roman"/>
+          <w:sz w:val="20"/>
+          <w:szCs w:val="20"/>
+        </w:rPr>
+      </w:pPr>
+      <w:r>
+        <w:rPr>
+          <w:rFonts w:cs="Times New Roman"/>
+          <w:sz w:val="20"/>
+          <w:szCs w:val="20"/>
+        </w:rPr>
+        <w:t xml:space="preserve">To define SLOC </w:t>
+      </w:r>
+      <w:r>
+        <w:rPr>
+          <w:rFonts w:cs="Times New Roman"/>
+          <w:sz w:val="20"/>
+          <w:szCs w:val="20"/>
+        </w:rPr>
+        <w:t>we use the definition given by Conte [Conte 1986]:</w:t>
+      </w:r>
+    </w:p>
+    <w:p>
+      <w:pPr>
+        <w:widowControl w:val="0"/>
+        <w:autoSpaceDE w:val="0"/>
+        <w:autoSpaceDN w:val="0"/>
+        <w:adjustRightInd w:val="0"/>
+        <w:rPr>
+          <w:rFonts w:cs="Times New Roman"/>
+          <w:sz w:val="20"/>
+          <w:szCs w:val="20"/>
+        </w:rPr>
+      </w:pPr>
+      <w:r>
+        <w:rPr>
+          <w:rFonts w:cs="Times New Roman"/>
+          <w:sz w:val="20"/>
+          <w:szCs w:val="20"/>
+        </w:rPr>
+        <w:t>A line of code is any line of program text that is not a comment or blank line, regardless of the</w:t>
+      </w:r>
+    </w:p>
+    <w:p>
+      <w:pPr>
+        <w:widowControl w:val="0"/>
+        <w:autoSpaceDE w:val="0"/>
+        <w:autoSpaceDN w:val="0"/>
+        <w:adjustRightInd w:val="0"/>
+        <w:rPr>
+          <w:rFonts w:cs="Times New Roman"/>
+          <w:sz w:val="20"/>
+          <w:szCs w:val="20"/>
+        </w:rPr>
+      </w:pPr>
+      <w:r>
+        <w:rPr>
+          <w:rFonts w:cs="Times New Roman"/>
+          <w:sz w:val="20"/>
+          <w:szCs w:val="20"/>
+        </w:rPr>
+        <w:t>number of statements or fragments of statements on the line. This specifically includes all lines</w:t>
+      </w:r>
+      <w:r>
+        <w:rPr>
+          <w:rFonts w:cs="Times New Roman"/>
+          <w:sz w:val="20"/>
+          <w:szCs w:val="20"/>
+        </w:rPr>
+        <w:t xml:space="preserve"> </w:t>
+      </w:r>
+      <w:r>
+        <w:rPr>
+          <w:rFonts w:cs="Times New Roman"/>
+          <w:sz w:val="20"/>
+          <w:szCs w:val="20"/>
+        </w:rPr>
+        <w:t>containing program headers, declarations, and executable and non-executable statements.</w:t>
+      </w:r>
+    </w:p>
+    <w:p/>
+    <w:p>
+      <w:pPr>
+        <w:pStyle w:val="ListParagraph"/>
         <w:numPr>
           <w:ilvl w:val="0"/>
-          <w:numId w:val="1"/>
+          <w:numId w:val="3"/>
         </w:numPr>
-        <w:rPr>
-          <w:lang w:val="x-none"/>
-        </w:rPr>
-      </w:pPr>
-      <w:r>
-        <w:rPr>
-          <w:lang w:val="x-none"/>
-        </w:rPr>
-        <w:t>One short sentence that summarizes the question</w:t>
-      </w:r>
-    </w:p>
-    <w:p>
-      <w:pPr>
+      </w:pPr>
+      <w:r>
+        <w:t>Lines of Code (LOC)</w:t>
+      </w:r>
+    </w:p>
+    <w:p>
+      <w:pPr>
+        <w:rPr>
+          <w:sz w:val="20"/>
+          <w:szCs w:val="20"/>
+        </w:rPr>
+      </w:pPr>
+      <w:r>
+        <w:rPr>
+          <w:sz w:val="20"/>
+          <w:szCs w:val="20"/>
+        </w:rPr>
+        <w:t>Lines of code refers to the total number of lines in each source code file including comments and blank lines. It is a straightforward measure and can be calculated using many available tools.</w:t>
+      </w:r>
+    </w:p>
+    <w:p>
+      <w:pPr>
+        <w:pStyle w:val="ListParagraph"/>
         <w:numPr>
           <w:ilvl w:val="0"/>
-          <w:numId w:val="1"/>
+          <w:numId w:val="3"/>
         </w:numPr>
-        <w:rPr>
-          <w:lang w:val="x-none"/>
-        </w:rPr>
-      </w:pPr>
-      <w:r>
-        <w:rPr>
-          <w:lang w:val="x-none"/>
-        </w:rPr>
-        <w:t>You should have 1 to 3 questions, no more</w:t>
-      </w:r>
-    </w:p>
-    <w:p>
-      <w:pPr>
-        <w:rPr>
-          <w:lang w:val="x-none"/>
-        </w:rPr>
-      </w:pPr>
-    </w:p>
-    <w:p>
-      <w:pPr>
-        <w:rPr>
-          <w:lang w:val="x-none"/>
-        </w:rPr>
-      </w:pPr>
-      <w:r>
-        <w:rPr>
-          <w:lang w:val="x-none"/>
-        </w:rPr>
-        <w:t>The paper is organized as follows. In Section II, we describe … In Section III, we …</w:t>
+      </w:pPr>
+      <w:r>
+        <w:t xml:space="preserve">McCabe’s </w:t>
+      </w:r>
+      <w:r>
+        <w:rPr>
+          <w:rFonts w:ascii="5'FxÓˇøî0œ" w:hAnsi="5'FxÓˇøî0œ" w:cs="5'FxÓˇøî0œ"/>
+          <w:sz w:val="25"/>
+          <w:szCs w:val="25"/>
+        </w:rPr>
+        <w:t xml:space="preserve">Cyclomatic </w:t>
+      </w:r>
+      <w:r>
+        <w:t xml:space="preserve">Complexity </w:t>
+      </w:r>
+    </w:p>
+    <w:p>
+      <w:pPr>
+        <w:rPr>
+          <w:sz w:val="20"/>
+          <w:szCs w:val="20"/>
+        </w:rPr>
+      </w:pPr>
+      <w:r>
+        <w:rPr>
+          <w:sz w:val="20"/>
+          <w:szCs w:val="20"/>
+        </w:rPr>
+        <w:t>McCabe’s Cyclomatic complexity is one of the earliest complexity measures developed by Thomas J. McCabe in 1976. It directly measures the number of linearly independent paths through a program’s source code.</w:t>
+      </w:r>
+      <w:r>
+        <w:rPr>
+          <w:sz w:val="20"/>
+          <w:szCs w:val="20"/>
+        </w:rPr>
+        <w:t xml:space="preserve"> Any program can be represented as a graph</w:t>
+      </w:r>
+      <w:r>
+        <w:rPr>
+          <w:sz w:val="20"/>
+          <w:szCs w:val="20"/>
+        </w:rPr>
+        <w:t xml:space="preserve"> with the simplest element being a flat series of statements with no conditions, loops or branches. </w:t>
+      </w:r>
+      <w:sdt>
+        <w:sdtPr>
+          <w:rPr>
+            <w:sz w:val="20"/>
+            <w:szCs w:val="20"/>
+          </w:rPr>
+          <w:id w:val="-1193690271"/>
+          <w:citation/>
+        </w:sdtPr>
+        <w:sdtContent>
+          <w:r>
+            <w:rPr>
+              <w:sz w:val="20"/>
+              <w:szCs w:val="20"/>
+            </w:rPr>
+            <w:fldChar w:fldCharType="begin"/>
+          </w:r>
+          <w:r>
+            <w:rPr>
+              <w:sz w:val="20"/>
+              <w:szCs w:val="20"/>
+            </w:rPr>
+            <w:instrText xml:space="preserve"> CITATION Her10 \l 1033 </w:instrText>
+          </w:r>
+          <w:r>
+            <w:rPr>
+              <w:sz w:val="20"/>
+              <w:szCs w:val="20"/>
+            </w:rPr>
+            <w:fldChar w:fldCharType="separate"/>
+          </w:r>
+          <w:r>
+            <w:rPr>
+              <w:noProof/>
+              <w:sz w:val="20"/>
+              <w:szCs w:val="20"/>
+            </w:rPr>
+            <w:t>[</w:t>
+          </w:r>
+          <w:hyperlink w:anchor="Her10" w:history="1">
+            <w:r>
+              <w:rPr>
+                <w:rStyle w:val="ListParagraph"/>
+                <w:noProof/>
+                <w:sz w:val="20"/>
+                <w:szCs w:val="20"/>
+              </w:rPr>
+              <w:t>1</w:t>
+            </w:r>
+          </w:hyperlink>
+          <w:r>
+            <w:rPr>
+              <w:noProof/>
+              <w:sz w:val="20"/>
+              <w:szCs w:val="20"/>
+            </w:rPr>
+            <w:t>]</w:t>
+          </w:r>
+          <w:r>
+            <w:rPr>
+              <w:sz w:val="20"/>
+              <w:szCs w:val="20"/>
+            </w:rPr>
+            <w:fldChar w:fldCharType="end"/>
+          </w:r>
+        </w:sdtContent>
+      </w:sdt>
+      <w:r>
+        <w:rPr>
+          <w:sz w:val="20"/>
+          <w:szCs w:val="20"/>
+        </w:rPr>
+        <w:t xml:space="preserve"> For a graph G with n vertices, e edges and p exit points, the complexity v is defined as follows:</w:t>
+      </w:r>
+    </w:p>
+    <w:p>
+      <w:pPr>
+        <w:rPr>
+          <w:sz w:val="20"/>
+          <w:szCs w:val="20"/>
+        </w:rPr>
+      </w:pPr>
+    </w:p>
+    <w:p>
+      <w:pPr>
+        <w:rPr>
+          <w:sz w:val="20"/>
+          <w:szCs w:val="20"/>
+        </w:rPr>
+      </w:pPr>
+      <w:r>
+        <w:rPr>
+          <w:sz w:val="20"/>
+          <w:szCs w:val="20"/>
+        </w:rPr>
+        <w:t>v(G)=e-n+2p</w:t>
+      </w:r>
+    </w:p>
+    <w:p>
+      <w:pPr>
+        <w:rPr>
+          <w:sz w:val="20"/>
+          <w:szCs w:val="20"/>
+        </w:rPr>
+      </w:pPr>
+      <w:r>
+        <w:rPr>
+          <w:sz w:val="20"/>
+          <w:szCs w:val="20"/>
+        </w:rPr>
+        <w:t xml:space="preserve">It is worth mentioning that the minimum value for the </w:t>
+      </w:r>
+      <w:r>
+        <w:rPr>
+          <w:sz w:val="20"/>
+          <w:szCs w:val="20"/>
+        </w:rPr>
+        <w:t>c</w:t>
+      </w:r>
+      <w:r>
+        <w:rPr>
+          <w:sz w:val="20"/>
+          <w:szCs w:val="20"/>
+        </w:rPr>
+        <w:t xml:space="preserve">yclomatic complexity metric is 1, which corresponds to the flat series of statements with no </w:t>
+      </w:r>
+      <w:r>
+        <w:rPr>
+          <w:sz w:val="20"/>
+          <w:szCs w:val="20"/>
+        </w:rPr>
+        <w:t>bifurcations</w:t>
+      </w:r>
+      <w:r>
+        <w:rPr>
+          <w:sz w:val="20"/>
+          <w:szCs w:val="20"/>
+        </w:rPr>
+        <w:t xml:space="preserve"> or loops.</w:t>
+      </w:r>
+      <w:r>
+        <w:rPr>
+          <w:sz w:val="20"/>
+          <w:szCs w:val="20"/>
+        </w:rPr>
+        <w:t xml:space="preserve"> Every additional region in the flow graph would increase the Cyclomatic complexity by one unit.</w:t>
       </w:r>
     </w:p>
     <w:p/>
     <w:p>
       <w:pPr>
-        <w:pStyle w:val="Heading1"/>
-      </w:pPr>
-      <w:r>
-        <w:lastRenderedPageBreak/>
-        <w:t>Measures</w:t>
-      </w:r>
-    </w:p>
-    <w:p/>
-    <w:p>
-      <w:pPr>
-        <w:pStyle w:val="Heading1"/>
-      </w:pPr>
-      <w:r>
-        <w:t>Background/Literature</w:t>
-      </w:r>
-    </w:p>
-    <w:p>
-      <w:r>
-        <w:t>Brief paragraphs on each traditional complexity measure</w:t>
-      </w:r>
+        <w:pStyle w:val="ListParagraph"/>
+        <w:numPr>
+          <w:ilvl w:val="0"/>
+          <w:numId w:val="3"/>
+        </w:numPr>
+      </w:pPr>
+      <w:r>
+        <w:t>Halstead’s Metric</w:t>
+      </w:r>
+    </w:p>
+    <w:p>
+      <w:pPr>
+        <w:rPr>
+          <w:sz w:val="20"/>
+          <w:szCs w:val="20"/>
+        </w:rPr>
+      </w:pPr>
+      <w:bookmarkStart w:id="0" w:name="_GoBack"/>
+      <w:bookmarkEnd w:id="0"/>
     </w:p>
     <w:p/>
     <w:p>
@@ -512,7 +961,7 @@
                     <pic:cNvPicPr/>
                   </pic:nvPicPr>
                   <pic:blipFill>
-                    <a:blip r:embed="rId6">
+                    <a:blip r:embed="rId7">
                       <a:extLst>
                         <a:ext uri="{28A0092B-C50C-407E-A947-70E740481C1C}">
                           <a14:useLocalDpi xmlns:a14="http://schemas.microsoft.com/office/drawing/2010/main" val="0"/>
@@ -546,8 +995,6 @@
       <w:r>
         <w:t>Add mathematical equations here].</w:t>
       </w:r>
-      <w:bookmarkStart w:id="0" w:name="_GoBack"/>
-      <w:bookmarkEnd w:id="0"/>
     </w:p>
     <w:p>
       <w:pPr>
@@ -764,11 +1211,127 @@
       </w:pPr>
     </w:lvl>
   </w:abstractNum>
+  <w:abstractNum w:abstractNumId="2">
+    <w:nsid w:val="755A5A16"/>
+    <w:multiLevelType w:val="hybridMultilevel"/>
+    <w:tmpl w:val="95D0B6C2"/>
+    <w:lvl w:ilvl="0" w:tplc="ED3E2414">
+      <w:start w:val="3"/>
+      <w:numFmt w:val="bullet"/>
+      <w:lvlText w:val="-"/>
+      <w:lvlJc w:val="left"/>
+      <w:pPr>
+        <w:ind w:left="720" w:hanging="360"/>
+      </w:pPr>
+      <w:rPr>
+        <w:rFonts w:ascii="Cambria" w:eastAsiaTheme="minorEastAsia" w:hAnsi="Cambria" w:cstheme="minorBidi" w:hint="default"/>
+      </w:rPr>
+    </w:lvl>
+    <w:lvl w:ilvl="1" w:tplc="04090003" w:tentative="1">
+      <w:start w:val="1"/>
+      <w:numFmt w:val="bullet"/>
+      <w:lvlText w:val="o"/>
+      <w:lvlJc w:val="left"/>
+      <w:pPr>
+        <w:ind w:left="1440" w:hanging="360"/>
+      </w:pPr>
+      <w:rPr>
+        <w:rFonts w:ascii="Courier New" w:hAnsi="Courier New" w:hint="default"/>
+      </w:rPr>
+    </w:lvl>
+    <w:lvl w:ilvl="2" w:tplc="04090005" w:tentative="1">
+      <w:start w:val="1"/>
+      <w:numFmt w:val="bullet"/>
+      <w:lvlText w:val=""/>
+      <w:lvlJc w:val="left"/>
+      <w:pPr>
+        <w:ind w:left="2160" w:hanging="360"/>
+      </w:pPr>
+      <w:rPr>
+        <w:rFonts w:ascii="Wingdings" w:hAnsi="Wingdings" w:hint="default"/>
+      </w:rPr>
+    </w:lvl>
+    <w:lvl w:ilvl="3" w:tplc="04090001" w:tentative="1">
+      <w:start w:val="1"/>
+      <w:numFmt w:val="bullet"/>
+      <w:lvlText w:val=""/>
+      <w:lvlJc w:val="left"/>
+      <w:pPr>
+        <w:ind w:left="2880" w:hanging="360"/>
+      </w:pPr>
+      <w:rPr>
+        <w:rFonts w:ascii="Symbol" w:hAnsi="Symbol" w:hint="default"/>
+      </w:rPr>
+    </w:lvl>
+    <w:lvl w:ilvl="4" w:tplc="04090003" w:tentative="1">
+      <w:start w:val="1"/>
+      <w:numFmt w:val="bullet"/>
+      <w:lvlText w:val="o"/>
+      <w:lvlJc w:val="left"/>
+      <w:pPr>
+        <w:ind w:left="3600" w:hanging="360"/>
+      </w:pPr>
+      <w:rPr>
+        <w:rFonts w:ascii="Courier New" w:hAnsi="Courier New" w:hint="default"/>
+      </w:rPr>
+    </w:lvl>
+    <w:lvl w:ilvl="5" w:tplc="04090005" w:tentative="1">
+      <w:start w:val="1"/>
+      <w:numFmt w:val="bullet"/>
+      <w:lvlText w:val=""/>
+      <w:lvlJc w:val="left"/>
+      <w:pPr>
+        <w:ind w:left="4320" w:hanging="360"/>
+      </w:pPr>
+      <w:rPr>
+        <w:rFonts w:ascii="Wingdings" w:hAnsi="Wingdings" w:hint="default"/>
+      </w:rPr>
+    </w:lvl>
+    <w:lvl w:ilvl="6" w:tplc="04090001" w:tentative="1">
+      <w:start w:val="1"/>
+      <w:numFmt w:val="bullet"/>
+      <w:lvlText w:val=""/>
+      <w:lvlJc w:val="left"/>
+      <w:pPr>
+        <w:ind w:left="5040" w:hanging="360"/>
+      </w:pPr>
+      <w:rPr>
+        <w:rFonts w:ascii="Symbol" w:hAnsi="Symbol" w:hint="default"/>
+      </w:rPr>
+    </w:lvl>
+    <w:lvl w:ilvl="7" w:tplc="04090003" w:tentative="1">
+      <w:start w:val="1"/>
+      <w:numFmt w:val="bullet"/>
+      <w:lvlText w:val="o"/>
+      <w:lvlJc w:val="left"/>
+      <w:pPr>
+        <w:ind w:left="5760" w:hanging="360"/>
+      </w:pPr>
+      <w:rPr>
+        <w:rFonts w:ascii="Courier New" w:hAnsi="Courier New" w:hint="default"/>
+      </w:rPr>
+    </w:lvl>
+    <w:lvl w:ilvl="8" w:tplc="04090005" w:tentative="1">
+      <w:start w:val="1"/>
+      <w:numFmt w:val="bullet"/>
+      <w:lvlText w:val=""/>
+      <w:lvlJc w:val="left"/>
+      <w:pPr>
+        <w:ind w:left="6480" w:hanging="360"/>
+      </w:pPr>
+      <w:rPr>
+        <w:rFonts w:ascii="Wingdings" w:hAnsi="Wingdings" w:hint="default"/>
+      </w:rPr>
+    </w:lvl>
+  </w:abstractNum>
   <w:num w:numId="1">
     <w:abstractNumId w:val="1"/>
   </w:num>
   <w:num w:numId="2">
     <w:abstractNumId w:val="0"/>
+  </w:num>
+  <w:num w:numId="3">
+    <w:abstractNumId w:val="2"/>
   </w:num>
 </w:numbering>
 </file>
@@ -1090,6 +1653,53 @@
       <w:szCs w:val="18"/>
     </w:rPr>
   </w:style>
+  <w:style w:type="paragraph" w:styleId="HTMLPreformatted">
+    <w:name w:val="HTML Preformatted"/>
+    <w:basedOn w:val="Normal"/>
+    <w:link w:val="HTMLPreformattedChar"/>
+    <w:uiPriority w:val="99"/>
+    <w:semiHidden/>
+    <w:unhideWhenUsed/>
+    <w:rsid w:val="00BE4BFE"/>
+    <w:pPr>
+      <w:tabs>
+        <w:tab w:val="left" w:pos="916"/>
+        <w:tab w:val="left" w:pos="1832"/>
+        <w:tab w:val="left" w:pos="2748"/>
+        <w:tab w:val="left" w:pos="3664"/>
+        <w:tab w:val="left" w:pos="4580"/>
+        <w:tab w:val="left" w:pos="5496"/>
+        <w:tab w:val="left" w:pos="6412"/>
+        <w:tab w:val="left" w:pos="7328"/>
+        <w:tab w:val="left" w:pos="8244"/>
+        <w:tab w:val="left" w:pos="9160"/>
+        <w:tab w:val="left" w:pos="10076"/>
+        <w:tab w:val="left" w:pos="10992"/>
+        <w:tab w:val="left" w:pos="11908"/>
+        <w:tab w:val="left" w:pos="12824"/>
+        <w:tab w:val="left" w:pos="13740"/>
+        <w:tab w:val="left" w:pos="14656"/>
+      </w:tabs>
+    </w:pPr>
+    <w:rPr>
+      <w:rFonts w:ascii="Courier" w:hAnsi="Courier" w:cs="Courier"/>
+      <w:sz w:val="20"/>
+      <w:szCs w:val="20"/>
+    </w:rPr>
+  </w:style>
+  <w:style w:type="character" w:customStyle="1" w:styleId="HTMLPreformattedChar">
+    <w:name w:val="HTML Preformatted Char"/>
+    <w:basedOn w:val="DefaultParagraphFont"/>
+    <w:link w:val="HTMLPreformatted"/>
+    <w:uiPriority w:val="99"/>
+    <w:semiHidden/>
+    <w:rsid w:val="00BE4BFE"/>
+    <w:rPr>
+      <w:rFonts w:ascii="Courier" w:hAnsi="Courier" w:cs="Courier"/>
+      <w:sz w:val="20"/>
+      <w:szCs w:val="20"/>
+    </w:rPr>
+  </w:style>
 </w:styles>
 </file>
 
@@ -1408,6 +2018,53 @@
       <w:rFonts w:ascii="Lucida Grande" w:hAnsi="Lucida Grande" w:cs="Lucida Grande"/>
       <w:sz w:val="18"/>
       <w:szCs w:val="18"/>
+    </w:rPr>
+  </w:style>
+  <w:style w:type="paragraph" w:styleId="HTMLPreformatted">
+    <w:name w:val="HTML Preformatted"/>
+    <w:basedOn w:val="Normal"/>
+    <w:link w:val="HTMLPreformattedChar"/>
+    <w:uiPriority w:val="99"/>
+    <w:semiHidden/>
+    <w:unhideWhenUsed/>
+    <w:rsid w:val="00BE4BFE"/>
+    <w:pPr>
+      <w:tabs>
+        <w:tab w:val="left" w:pos="916"/>
+        <w:tab w:val="left" w:pos="1832"/>
+        <w:tab w:val="left" w:pos="2748"/>
+        <w:tab w:val="left" w:pos="3664"/>
+        <w:tab w:val="left" w:pos="4580"/>
+        <w:tab w:val="left" w:pos="5496"/>
+        <w:tab w:val="left" w:pos="6412"/>
+        <w:tab w:val="left" w:pos="7328"/>
+        <w:tab w:val="left" w:pos="8244"/>
+        <w:tab w:val="left" w:pos="9160"/>
+        <w:tab w:val="left" w:pos="10076"/>
+        <w:tab w:val="left" w:pos="10992"/>
+        <w:tab w:val="left" w:pos="11908"/>
+        <w:tab w:val="left" w:pos="12824"/>
+        <w:tab w:val="left" w:pos="13740"/>
+        <w:tab w:val="left" w:pos="14656"/>
+      </w:tabs>
+    </w:pPr>
+    <w:rPr>
+      <w:rFonts w:ascii="Courier" w:hAnsi="Courier" w:cs="Courier"/>
+      <w:sz w:val="20"/>
+      <w:szCs w:val="20"/>
+    </w:rPr>
+  </w:style>
+  <w:style w:type="character" w:customStyle="1" w:styleId="HTMLPreformattedChar">
+    <w:name w:val="HTML Preformatted Char"/>
+    <w:basedOn w:val="DefaultParagraphFont"/>
+    <w:link w:val="HTMLPreformatted"/>
+    <w:uiPriority w:val="99"/>
+    <w:semiHidden/>
+    <w:rsid w:val="00BE4BFE"/>
+    <w:rPr>
+      <w:rFonts w:ascii="Courier" w:hAnsi="Courier" w:cs="Courier"/>
+      <w:sz w:val="20"/>
+      <w:szCs w:val="20"/>
     </w:rPr>
   </w:style>
 </w:styles>
@@ -1731,4 +2388,55 @@
   </a:objectDefaults>
   <a:extraClrSchemeLst/>
 </a:theme>
+</file>
+
+<file path=customXml/item1.xml><?xml version="1.0" encoding="utf-8"?>
+<b:Sources xmlns:b="http://schemas.openxmlformats.org/officeDocument/2006/bibliography" xmlns="http://schemas.openxmlformats.org/officeDocument/2006/bibliography" SelectedStyle="/IEEE_Reference.XSL" StyleName="IEEE - Reference Order">
+  <b:Source>
+    <b:Tag>Her10</b:Tag>
+    <b:SourceType>BookSection</b:SourceType>
+    <b:Guid>{6BFBD674-BDEF-B741-A169-128000B6CB91}</b:Guid>
+    <b:Title>Beyond Lines of Code: Do We Need More Complexity Metrics?</b:Title>
+    <b:BookTitle> Making Software What Really Works, and Why We Believe It</b:BookTitle>
+    <b:Publisher>O'Reilly Media</b:Publisher>
+    <b:Year> 2010</b:Year>
+    <b:Pages>624</b:Pages>
+    <b:Author>
+      <b:Author>
+        <b:NameList>
+          <b:Person>
+            <b:Last>Herraiz</b:Last>
+            <b:First>Israel</b:First>
+          </b:Person>
+          <b:Person>
+            <b:Last>Hassan</b:Last>
+            <b:First>Ahmed</b:First>
+            <b:Middle>E.</b:Middle>
+          </b:Person>
+        </b:NameList>
+      </b:Author>
+      <b:BookAuthor>
+        <b:NameList>
+          <b:Person>
+            <b:Last>Oram</b:Last>
+            <b:First>Andy</b:First>
+          </b:Person>
+          <b:Person>
+            <b:Last>Wilson</b:Last>
+            <b:First>Greg</b:First>
+          </b:Person>
+        </b:NameList>
+      </b:BookAuthor>
+    </b:Author>
+    <b:RefOrder>1</b:RefOrder>
+  </b:Source>
+</b:Sources>
+</file>
+
+<file path=customXml/itemProps1.xml><?xml version="1.0" encoding="utf-8"?>
+<ds:datastoreItem xmlns:ds="http://schemas.openxmlformats.org/officeDocument/2006/customXml" ds:itemID="{BA6D4773-9B4A-624B-A1F8-07FCB926CBC0}">
+  <ds:schemaRefs>
+    <ds:schemaRef ds:uri="http://schemas.openxmlformats.org/officeDocument/2006/bibliography"/>
+  </ds:schemaRefs>
+</ds:datastoreItem>
 </file>
</xml_diff>

<commit_message>
Added description to figure
</commit_message>
<xml_diff>
--- a/paper/complexity.docx
+++ b/paper/complexity.docx
@@ -1,6 +1,6 @@
 
 <file path=word/document.xml><?xml version="1.0" encoding="utf-8"?>
-<w:document xmlns:ve="http://schemas.openxmlformats.org/markup-compatibility/2006" xmlns:o="urn:schemas-microsoft-com:office:office" xmlns:r="http://schemas.openxmlformats.org/officeDocument/2006/relationships" xmlns:m="http://schemas.openxmlformats.org/officeDocument/2006/math" xmlns:v="urn:schemas-microsoft-com:vml" xmlns:wp="http://schemas.openxmlformats.org/drawingml/2006/wordprocessingDrawing" xmlns:w10="urn:schemas-microsoft-com:office:word" xmlns:w="http://schemas.openxmlformats.org/wordprocessingml/2006/main" xmlns:wne="http://schemas.microsoft.com/office/word/2006/wordml">
+<w:document xmlns:wpc="http://schemas.microsoft.com/office/word/2010/wordprocessingCanvas" xmlns:mo="http://schemas.microsoft.com/office/mac/office/2008/main" xmlns:mc="http://schemas.openxmlformats.org/markup-compatibility/2006" xmlns:mv="urn:schemas-microsoft-com:mac:vml" xmlns:o="urn:schemas-microsoft-com:office:office" xmlns:r="http://schemas.openxmlformats.org/officeDocument/2006/relationships" xmlns:m="http://schemas.openxmlformats.org/officeDocument/2006/math" xmlns:v="urn:schemas-microsoft-com:vml" xmlns:wp14="http://schemas.microsoft.com/office/word/2010/wordprocessingDrawing" xmlns:wp="http://schemas.openxmlformats.org/drawingml/2006/wordprocessingDrawing" xmlns:w10="urn:schemas-microsoft-com:office:word" xmlns:w="http://schemas.openxmlformats.org/wordprocessingml/2006/main" xmlns:w14="http://schemas.microsoft.com/office/word/2010/wordml" xmlns:wpg="http://schemas.microsoft.com/office/word/2010/wordprocessingGroup" xmlns:wpi="http://schemas.microsoft.com/office/word/2010/wordprocessingInk" xmlns:wne="http://schemas.microsoft.com/office/word/2006/wordml" xmlns:wps="http://schemas.microsoft.com/office/word/2010/wordprocessingShape" mc:Ignorable="w14 wp14">
   <w:body>
     <w:p>
       <w:pPr>
@@ -40,389 +40,293 @@
       </w:r>
     </w:p>
     <w:p>
-      <w:pPr>
-        <w:rPr>
-          <w:lang/>
-        </w:rPr>
-      </w:pPr>
-      <w:r>
-        <w:rPr>
-          <w:lang/>
-        </w:rPr>
-        <w:t>Traditional complexity measures are normalised on or require a whole</w:t>
-      </w:r>
-    </w:p>
-    <w:p>
-      <w:pPr>
-        <w:rPr>
-          <w:lang/>
-        </w:rPr>
-      </w:pPr>
-      <w:r>
-        <w:rPr>
-          <w:lang/>
-        </w:rPr>
-        <w:t>file or system and were not designed to measure the complexity of code</w:t>
-      </w:r>
-    </w:p>
-    <w:p>
-      <w:pPr>
-        <w:rPr>
-          <w:lang/>
-        </w:rPr>
-      </w:pPr>
-      <w:r>
-        <w:rPr>
-          <w:lang/>
-        </w:rPr>
-        <w:t>fragments. The goal of this paper would be to evaluate which measures</w:t>
-      </w:r>
-    </w:p>
-    <w:p>
-      <w:pPr>
-        <w:rPr>
-          <w:lang/>
-        </w:rPr>
-      </w:pPr>
-      <w:r>
-        <w:rPr>
-          <w:lang/>
-        </w:rPr>
-        <w:t>are the best indicators of the complexity of an evolving system. One</w:t>
-      </w:r>
-    </w:p>
-    <w:p>
-      <w:pPr>
-        <w:rPr>
-          <w:lang/>
-        </w:rPr>
-      </w:pPr>
-      <w:r>
-        <w:rPr>
-          <w:lang/>
-        </w:rPr>
-        <w:t>point to note is that the complexity of a change can be very</w:t>
-      </w:r>
-    </w:p>
-    <w:p>
-      <w:pPr>
-        <w:rPr>
-          <w:lang/>
-        </w:rPr>
-      </w:pPr>
-      <w:r>
-        <w:rPr>
-          <w:lang/>
-        </w:rPr>
-        <w:t>different from the complexity of the files or system that contain a</w:t>
-      </w:r>
-    </w:p>
-    <w:p>
-      <w:pPr>
-        <w:rPr>
-          <w:lang/>
-        </w:rPr>
-      </w:pPr>
-      <w:r>
-        <w:rPr>
-          <w:lang/>
-        </w:rPr>
-        <w:t>change (e.g., a change to many simple files might be as complex as a</w:t>
-      </w:r>
-    </w:p>
-    <w:p>
-      <w:pPr>
-        <w:rPr>
-          <w:lang/>
-        </w:rPr>
-      </w:pPr>
-      <w:r>
-        <w:rPr>
-          <w:lang/>
-        </w:rPr>
-        <w:t>change to one difficult file). Change complexity is related to, for</w:t>
-      </w:r>
-    </w:p>
-    <w:p>
-      <w:pPr>
-        <w:rPr>
-          <w:lang/>
-        </w:rPr>
-      </w:pPr>
-      <w:r>
-        <w:rPr>
-          <w:lang/>
-        </w:rPr>
-        <w:t>example, "how hard is it to understand and review a change" vs system</w:t>
-      </w:r>
-    </w:p>
-    <w:p>
-      <w:pPr>
-        <w:rPr>
-          <w:lang/>
-        </w:rPr>
-      </w:pPr>
-      <w:r>
-        <w:rPr>
-          <w:lang/>
-        </w:rPr>
-        <w:t>complexity, which measures for example, "how hard is to understand and</w:t>
-      </w:r>
-    </w:p>
-    <w:p>
-      <w:r>
-        <w:rPr>
-          <w:lang/>
-        </w:rPr>
-        <w:t xml:space="preserve">potentially modify the system". </w:t>
-      </w:r>
+      <w:r>
+        <w:t xml:space="preserve">Traditional complexity measures are </w:t>
+      </w:r>
+      <w:proofErr w:type="spellStart"/>
+      <w:r>
+        <w:t>normalised</w:t>
+      </w:r>
+      <w:proofErr w:type="spellEnd"/>
+      <w:r>
+        <w:t xml:space="preserve"> on or require a whole</w:t>
+      </w:r>
+    </w:p>
+    <w:p>
+      <w:proofErr w:type="gramStart"/>
+      <w:r>
+        <w:t>file</w:t>
+      </w:r>
+      <w:proofErr w:type="gramEnd"/>
+      <w:r>
+        <w:t xml:space="preserve"> or system and were not designed to measure the complexity of code</w:t>
+      </w:r>
+    </w:p>
+    <w:p>
+      <w:proofErr w:type="gramStart"/>
+      <w:r>
+        <w:t>fragments</w:t>
+      </w:r>
+      <w:proofErr w:type="gramEnd"/>
+      <w:r>
+        <w:t>. The goal of this paper would be to evaluate which measures</w:t>
+      </w:r>
+    </w:p>
+    <w:p>
+      <w:proofErr w:type="gramStart"/>
+      <w:r>
+        <w:t>are</w:t>
+      </w:r>
+      <w:proofErr w:type="gramEnd"/>
+      <w:r>
+        <w:t xml:space="preserve"> the best indicators of the complexity of an evolving system. One</w:t>
+      </w:r>
+    </w:p>
+    <w:p>
+      <w:proofErr w:type="gramStart"/>
+      <w:r>
+        <w:t>point</w:t>
+      </w:r>
+      <w:proofErr w:type="gramEnd"/>
+      <w:r>
+        <w:t xml:space="preserve"> to note is that the complexity of a change can be very</w:t>
+      </w:r>
+    </w:p>
+    <w:p>
+      <w:proofErr w:type="gramStart"/>
+      <w:r>
+        <w:t>different</w:t>
+      </w:r>
+      <w:proofErr w:type="gramEnd"/>
+      <w:r>
+        <w:t xml:space="preserve"> from the complexity of the files or system that contain a</w:t>
+      </w:r>
+    </w:p>
+    <w:p>
+      <w:proofErr w:type="gramStart"/>
+      <w:r>
+        <w:t>change</w:t>
+      </w:r>
+      <w:proofErr w:type="gramEnd"/>
+      <w:r>
+        <w:t xml:space="preserve"> (e.g., a change to many simple files might be as complex as a</w:t>
+      </w:r>
+    </w:p>
+    <w:p>
+      <w:proofErr w:type="gramStart"/>
+      <w:r>
+        <w:t>change</w:t>
+      </w:r>
+      <w:proofErr w:type="gramEnd"/>
+      <w:r>
+        <w:t xml:space="preserve"> to one difficult file). Change complexity is related to, for</w:t>
+      </w:r>
+    </w:p>
+    <w:p>
+      <w:proofErr w:type="gramStart"/>
+      <w:r>
+        <w:t>example</w:t>
+      </w:r>
+      <w:proofErr w:type="gramEnd"/>
+      <w:r>
+        <w:t xml:space="preserve">, "how hard is it to understand and review a change" </w:t>
+      </w:r>
+      <w:proofErr w:type="spellStart"/>
+      <w:r>
+        <w:t>vs</w:t>
+      </w:r>
+      <w:proofErr w:type="spellEnd"/>
+      <w:r>
+        <w:t xml:space="preserve"> system</w:t>
+      </w:r>
+    </w:p>
+    <w:p>
+      <w:proofErr w:type="gramStart"/>
+      <w:r>
+        <w:t>complexity</w:t>
+      </w:r>
+      <w:proofErr w:type="gramEnd"/>
+      <w:r>
+        <w:t>, which measures for example, "how hard is to understand and</w:t>
+      </w:r>
+    </w:p>
+    <w:p>
+      <w:proofErr w:type="gramStart"/>
+      <w:r>
+        <w:t>potentially</w:t>
+      </w:r>
+      <w:proofErr w:type="gramEnd"/>
+      <w:r>
+        <w:t xml:space="preserve"> modify the system". </w:t>
+      </w:r>
+      <w:proofErr w:type="gramStart"/>
       <w:r>
         <w:t>..</w:t>
       </w:r>
-    </w:p>
-    <w:p>
-      <w:pPr>
-        <w:rPr>
-          <w:lang/>
-        </w:rPr>
-      </w:pPr>
-    </w:p>
-    <w:p>
-      <w:pPr>
-        <w:rPr>
-          <w:lang/>
-        </w:rPr>
-      </w:pPr>
-      <w:r>
-        <w:rPr>
-          <w:lang/>
-        </w:rPr>
+      <w:proofErr w:type="gramEnd"/>
+    </w:p>
+    <w:p/>
+    <w:p>
+      <w:r>
         <w:t>Furthermore, t</w:t>
       </w:r>
       <w:r>
-        <w:rPr>
-          <w:lang/>
-        </w:rPr>
         <w:t>raditional complexity measures are not really</w:t>
       </w:r>
     </w:p>
     <w:p>
-      <w:pPr>
-        <w:rPr>
-          <w:lang/>
-        </w:rPr>
-      </w:pPr>
-      <w:r>
-        <w:rPr>
-          <w:lang/>
-        </w:rPr>
-        <w:t xml:space="preserve">measuring the complexity of the system but simply the size of </w:t>
-      </w:r>
-      <w:r>
-        <w:rPr>
-          <w:lang/>
-        </w:rPr>
+      <w:proofErr w:type="gramStart"/>
+      <w:r>
+        <w:t>measuring</w:t>
+      </w:r>
+      <w:proofErr w:type="gramEnd"/>
+      <w:r>
+        <w:t xml:space="preserve"> the complexity of the system but simply the size of </w:t>
+      </w:r>
+      <w:r>
         <w:t xml:space="preserve">the files that make up the </w:t>
       </w:r>
       <w:r>
-        <w:rPr>
-          <w:lang/>
-        </w:rPr>
         <w:t xml:space="preserve">system. </w:t>
       </w:r>
       <w:r>
-        <w:rPr>
-          <w:lang/>
-        </w:rPr>
         <w:t>As a result, they do not add any additional information beyond how large a file is.</w:t>
       </w:r>
     </w:p>
-    <w:p>
-      <w:pPr>
-        <w:rPr>
-          <w:lang/>
-        </w:rPr>
-      </w:pPr>
-    </w:p>
-    <w:p>
-      <w:pPr>
-        <w:rPr>
-          <w:lang/>
-        </w:rPr>
-      </w:pPr>
-      <w:r>
-        <w:rPr>
-          <w:lang/>
-        </w:rPr>
-        <w:t>In contrast, all of the change complexity</w:t>
-      </w:r>
-      <w:r>
-        <w:rPr>
-          <w:lang/>
-        </w:rPr>
+    <w:p/>
+    <w:p>
+      <w:r>
+        <w:t xml:space="preserve">In contrast, all of the change </w:t>
+      </w:r>
+      <w:proofErr w:type="gramStart"/>
+      <w:r>
+        <w:t>complexity</w:t>
+      </w:r>
+      <w:proofErr w:type="gramEnd"/>
+      <w:r>
         <w:t xml:space="preserve"> measures are based upon the notion that changes that are farther</w:t>
       </w:r>
     </w:p>
     <w:p>
-      <w:pPr>
-        <w:rPr>
-          <w:lang/>
-        </w:rPr>
-      </w:pPr>
-      <w:r>
-        <w:rPr>
-          <w:lang/>
-        </w:rPr>
-        <w:t>from each other or involve multiple entities are more complex than those closer</w:t>
-      </w:r>
-    </w:p>
-    <w:p>
-      <w:pPr>
-        <w:rPr>
-          <w:lang/>
-        </w:rPr>
-      </w:pPr>
-      <w:r>
-        <w:rPr>
-          <w:lang/>
-        </w:rPr>
-        <w:t>together involving fewer entities.  In total, we use seven measures of change</w:t>
-      </w:r>
-    </w:p>
-    <w:p>
-      <w:pPr>
-        <w:rPr>
-          <w:lang/>
-        </w:rPr>
-      </w:pPr>
-      <w:r>
-        <w:rPr>
-          <w:lang/>
-        </w:rPr>
-        <w:t>complexity: the churn (or size), the number of modified files in a diff, the</w:t>
-      </w:r>
-    </w:p>
-    <w:p>
-      <w:pPr>
-        <w:rPr>
-          <w:lang/>
-        </w:rPr>
-      </w:pPr>
-      <w:r>
-        <w:rPr>
-          <w:lang/>
-        </w:rPr>
-        <w:t>number of diffs per review, the number of and distance between contiguous</w:t>
-      </w:r>
-    </w:p>
-    <w:p>
-      <w:pPr>
-        <w:rPr>
-          <w:lang/>
-        </w:rPr>
-      </w:pPr>
-      <w:r>
-        <w:rPr>
-          <w:lang/>
-        </w:rPr>
-        <w:t>change blocks within a diff (\ie hunks), the directory distance between these</w:t>
-      </w:r>
-    </w:p>
-    <w:p>
-      <w:pPr>
-        <w:rPr>
-          <w:lang/>
-        </w:rPr>
-      </w:pPr>
-      <w:r>
-        <w:rPr>
-          <w:lang/>
-        </w:rPr>
-        <w:t>files, and depth of indentation of a change (</w:t>
-      </w:r>
-      <w:r>
-        <w:rPr>
-          <w:lang/>
-        </w:rPr>
+      <w:proofErr w:type="gramStart"/>
+      <w:r>
+        <w:t>from</w:t>
+      </w:r>
+      <w:proofErr w:type="gramEnd"/>
+      <w:r>
+        <w:t xml:space="preserve"> each other or involve multiple entities are more complex than those closer</w:t>
+      </w:r>
+    </w:p>
+    <w:p>
+      <w:proofErr w:type="gramStart"/>
+      <w:r>
+        <w:t>together</w:t>
+      </w:r>
+      <w:proofErr w:type="gramEnd"/>
+      <w:r>
+        <w:t xml:space="preserve"> involving fewer entities.  In total, we use seven measures of change</w:t>
+      </w:r>
+    </w:p>
+    <w:p>
+      <w:proofErr w:type="gramStart"/>
+      <w:r>
+        <w:t>complexity</w:t>
+      </w:r>
+      <w:proofErr w:type="gramEnd"/>
+      <w:r>
+        <w:t>: the churn (or size), the number of modified files in a diff, the</w:t>
+      </w:r>
+    </w:p>
+    <w:p>
+      <w:proofErr w:type="gramStart"/>
+      <w:r>
+        <w:t>number</w:t>
+      </w:r>
+      <w:proofErr w:type="gramEnd"/>
+      <w:r>
+        <w:t xml:space="preserve"> of diffs per review, the number of and distance between contiguous</w:t>
+      </w:r>
+    </w:p>
+    <w:p>
+      <w:proofErr w:type="gramStart"/>
+      <w:r>
+        <w:t>change</w:t>
+      </w:r>
+      <w:proofErr w:type="gramEnd"/>
+      <w:r>
+        <w:t xml:space="preserve"> blocks within a diff (\</w:t>
+      </w:r>
+      <w:proofErr w:type="spellStart"/>
+      <w:r>
+        <w:t>ie</w:t>
+      </w:r>
+      <w:proofErr w:type="spellEnd"/>
+      <w:r>
+        <w:t xml:space="preserve"> hunks), the directory distance between these</w:t>
+      </w:r>
+    </w:p>
+    <w:p>
+      <w:proofErr w:type="gramStart"/>
+      <w:r>
+        <w:t>files</w:t>
+      </w:r>
+      <w:proofErr w:type="gramEnd"/>
+      <w:r>
+        <w:t>, and depth of indentation of a change (</w:t>
+      </w:r>
+      <w:r>
         <w:t>Hindle2008ICPC</w:t>
       </w:r>
       <w:r>
-        <w:rPr>
-          <w:lang/>
-        </w:rPr>
         <w:t>).</w:t>
       </w:r>
     </w:p>
-    <w:p>
-      <w:pPr>
-        <w:rPr>
-          <w:lang/>
-        </w:rPr>
-      </w:pPr>
-    </w:p>
-    <w:p>
-      <w:pPr>
-        <w:rPr>
-          <w:lang/>
-        </w:rPr>
-      </w:pPr>
-    </w:p>
-    <w:p>
-      <w:pPr>
-        <w:rPr>
-          <w:lang/>
-        </w:rPr>
-      </w:pPr>
-      <w:r>
-        <w:rPr>
-          <w:lang/>
-        </w:rPr>
+    <w:p/>
+    <w:p/>
+    <w:p>
+      <w:r>
         <w:t>In this work, we answer the following research questions:</w:t>
       </w:r>
     </w:p>
-    <w:p>
-      <w:pPr>
-        <w:rPr>
-          <w:lang/>
-        </w:rPr>
-      </w:pPr>
-    </w:p>
-    <w:p>
-      <w:pPr>
-        <w:rPr>
-          <w:lang/>
-        </w:rPr>
-      </w:pPr>
-      <w:r>
-        <w:rPr>
-          <w:lang/>
-        </w:rPr>
-        <w:t>1- Is there a relationship between traditional complexity measures and change complexity measures?</w:t>
-      </w:r>
-    </w:p>
-    <w:p>
-      <w:pPr>
-        <w:rPr>
-          <w:lang/>
-        </w:rPr>
-      </w:pPr>
-      <w:r>
-        <w:rPr>
-          <w:lang/>
-        </w:rPr>
-        <w:t xml:space="preserve">2- Does the change complexity measure at version (i) of a system relate to the difference between the traditional complexity </w:t>
-      </w:r>
-      <w:r>
-        <w:rPr>
-          <w:lang/>
-        </w:rPr>
+    <w:p/>
+    <w:p>
+      <w:r>
+        <w:t xml:space="preserve">1- </w:t>
+      </w:r>
+      <w:proofErr w:type="gramStart"/>
+      <w:r>
+        <w:t>Is</w:t>
+      </w:r>
+      <w:proofErr w:type="gramEnd"/>
+      <w:r>
+        <w:t xml:space="preserve"> there a relationship between traditional complexity measures and change complexity measures?</w:t>
+      </w:r>
+    </w:p>
+    <w:p>
+      <w:r>
+        <w:t>2- Does the change complexity measure at version (</w:t>
+      </w:r>
+      <w:proofErr w:type="spellStart"/>
+      <w:r>
+        <w:t>i</w:t>
+      </w:r>
+      <w:proofErr w:type="spellEnd"/>
+      <w:r>
+        <w:t xml:space="preserve">) of a system relate to the difference between the traditional complexity </w:t>
+      </w:r>
+      <w:r>
         <w:t xml:space="preserve">measure </w:t>
       </w:r>
       <w:r>
-        <w:rPr>
-          <w:lang/>
-        </w:rPr>
-        <w:t>at version (i+1) and version (i).</w:t>
+        <w:t>at version (i+1) and version (</w:t>
+      </w:r>
+      <w:proofErr w:type="spellStart"/>
+      <w:r>
+        <w:t>i</w:t>
+      </w:r>
+      <w:proofErr w:type="spellEnd"/>
+      <w:r>
+        <w:t>).</w:t>
       </w:r>
     </w:p>
     <w:p>
@@ -451,6 +355,8 @@
           <w:szCs w:val="20"/>
         </w:rPr>
       </w:pPr>
+      <w:proofErr w:type="spellStart"/>
+      <w:proofErr w:type="gramStart"/>
       <w:r>
         <w:rPr>
           <w:rFonts w:ascii="Courier" w:hAnsi="Courier" w:cs="Courier"/>
@@ -458,68 +364,133 @@
           <w:szCs w:val="20"/>
         </w:rPr>
         <w:lastRenderedPageBreak/>
-        <w:t>CCMv(i) ~ TCMv(i+1) – TCMv(i)</w:t>
-      </w:r>
-    </w:p>
-    <w:p>
-      <w:pPr>
-        <w:rPr>
-          <w:lang/>
-        </w:rPr>
-      </w:pPr>
-    </w:p>
-    <w:p>
-      <w:pPr>
-        <w:rPr>
-          <w:lang/>
-        </w:rPr>
-      </w:pPr>
-      <w:r>
-        <w:rPr>
-          <w:lang/>
-        </w:rPr>
+        <w:t>CCMv</w:t>
+      </w:r>
+      <w:proofErr w:type="spellEnd"/>
+      <w:r>
+        <w:rPr>
+          <w:rFonts w:ascii="Courier" w:hAnsi="Courier" w:cs="Courier"/>
+          <w:sz w:val="20"/>
+          <w:szCs w:val="20"/>
+        </w:rPr>
+        <w:t>(</w:t>
+      </w:r>
+      <w:proofErr w:type="spellStart"/>
+      <w:proofErr w:type="gramEnd"/>
+      <w:r>
+        <w:rPr>
+          <w:rFonts w:ascii="Courier" w:hAnsi="Courier" w:cs="Courier"/>
+          <w:sz w:val="20"/>
+          <w:szCs w:val="20"/>
+        </w:rPr>
+        <w:t>i</w:t>
+      </w:r>
+      <w:proofErr w:type="spellEnd"/>
+      <w:r>
+        <w:rPr>
+          <w:rFonts w:ascii="Courier" w:hAnsi="Courier" w:cs="Courier"/>
+          <w:sz w:val="20"/>
+          <w:szCs w:val="20"/>
+        </w:rPr>
+        <w:t xml:space="preserve">) ~ </w:t>
+      </w:r>
+      <w:proofErr w:type="spellStart"/>
+      <w:r>
+        <w:rPr>
+          <w:rFonts w:ascii="Courier" w:hAnsi="Courier" w:cs="Courier"/>
+          <w:sz w:val="20"/>
+          <w:szCs w:val="20"/>
+        </w:rPr>
+        <w:t>TCMv</w:t>
+      </w:r>
+      <w:proofErr w:type="spellEnd"/>
+      <w:r>
+        <w:rPr>
+          <w:rFonts w:ascii="Courier" w:hAnsi="Courier" w:cs="Courier"/>
+          <w:sz w:val="20"/>
+          <w:szCs w:val="20"/>
+        </w:rPr>
+        <w:t xml:space="preserve">(i+1) – </w:t>
+      </w:r>
+      <w:proofErr w:type="spellStart"/>
+      <w:r>
+        <w:rPr>
+          <w:rFonts w:ascii="Courier" w:hAnsi="Courier" w:cs="Courier"/>
+          <w:sz w:val="20"/>
+          <w:szCs w:val="20"/>
+        </w:rPr>
+        <w:t>TCMv</w:t>
+      </w:r>
+      <w:proofErr w:type="spellEnd"/>
+      <w:r>
+        <w:rPr>
+          <w:rFonts w:ascii="Courier" w:hAnsi="Courier" w:cs="Courier"/>
+          <w:sz w:val="20"/>
+          <w:szCs w:val="20"/>
+        </w:rPr>
+        <w:t>(</w:t>
+      </w:r>
+      <w:proofErr w:type="spellStart"/>
+      <w:r>
+        <w:rPr>
+          <w:rFonts w:ascii="Courier" w:hAnsi="Courier" w:cs="Courier"/>
+          <w:sz w:val="20"/>
+          <w:szCs w:val="20"/>
+        </w:rPr>
+        <w:t>i</w:t>
+      </w:r>
+      <w:proofErr w:type="spellEnd"/>
+      <w:r>
+        <w:rPr>
+          <w:rFonts w:ascii="Courier" w:hAnsi="Courier" w:cs="Courier"/>
+          <w:sz w:val="20"/>
+          <w:szCs w:val="20"/>
+        </w:rPr>
+        <w:t>)</w:t>
+      </w:r>
+    </w:p>
+    <w:p/>
+    <w:p>
+      <w:r>
         <w:t>3- Does the traditional complexity measure at version (n) relate to the sum of all change complexity measures of the system?</w:t>
       </w:r>
     </w:p>
-    <w:p>
-      <w:pPr>
-        <w:rPr>
-          <w:lang/>
-        </w:rPr>
-      </w:pPr>
-    </w:p>
+    <w:p/>
     <w:p>
       <w:pPr>
         <w:pStyle w:val="HTMLPreformatted"/>
       </w:pPr>
       <w:r>
-        <w:t>TCMv6 ~ ∑0-6  CCMv(i)</w:t>
-      </w:r>
-    </w:p>
-    <w:p>
-      <w:pPr>
-        <w:rPr>
-          <w:lang/>
-        </w:rPr>
-      </w:pPr>
-    </w:p>
-    <w:p>
-      <w:pPr>
-        <w:rPr>
-          <w:lang/>
-        </w:rPr>
-      </w:pPr>
-    </w:p>
-    <w:p>
-      <w:pPr>
-        <w:rPr>
-          <w:lang/>
-        </w:rPr>
-      </w:pPr>
+        <w:t>TCMv6 ~ ∑0-</w:t>
+      </w:r>
+      <w:proofErr w:type="gramStart"/>
+      <w:r>
+        <w:t xml:space="preserve">6  </w:t>
+      </w:r>
+      <w:proofErr w:type="spellStart"/>
+      <w:r>
+        <w:t>CCMv</w:t>
+      </w:r>
+      <w:proofErr w:type="spellEnd"/>
+      <w:proofErr w:type="gramEnd"/>
+      <w:r>
+        <w:t>(</w:t>
+      </w:r>
+      <w:proofErr w:type="spellStart"/>
+      <w:r>
+        <w:t>i</w:t>
+      </w:r>
+      <w:proofErr w:type="spellEnd"/>
+      <w:r>
+        <w:t>)</w:t>
+      </w:r>
+    </w:p>
+    <w:p/>
+    <w:p/>
+    <w:p>
       <w:r>
         <w:rPr>
           <w:highlight w:val="green"/>
-          <w:lang/>
         </w:rPr>
         <w:t>The paper is organized as follows. In Section II, we describe … In Section III, we …</w:t>
       </w:r>
@@ -632,13 +603,41 @@
           <w:szCs w:val="20"/>
         </w:rPr>
       </w:pPr>
+      <w:proofErr w:type="gramStart"/>
       <w:r>
         <w:rPr>
           <w:rFonts w:cs="Times New Roman"/>
           <w:sz w:val="20"/>
           <w:szCs w:val="20"/>
         </w:rPr>
-        <w:t>number of statements or fragments of statements on the line. This specifically includes all linescontaining program headers, declarations, and executable and non-executable statements.</w:t>
+        <w:t>number</w:t>
+      </w:r>
+      <w:proofErr w:type="gramEnd"/>
+      <w:r>
+        <w:rPr>
+          <w:rFonts w:cs="Times New Roman"/>
+          <w:sz w:val="20"/>
+          <w:szCs w:val="20"/>
+        </w:rPr>
+        <w:t xml:space="preserve"> of statements or fragments of statements on the line. This specifically includes all </w:t>
+      </w:r>
+      <w:proofErr w:type="spellStart"/>
+      <w:r>
+        <w:rPr>
+          <w:rFonts w:cs="Times New Roman"/>
+          <w:sz w:val="20"/>
+          <w:szCs w:val="20"/>
+        </w:rPr>
+        <w:t>linescontaining</w:t>
+      </w:r>
+      <w:proofErr w:type="spellEnd"/>
+      <w:r>
+        <w:rPr>
+          <w:rFonts w:cs="Times New Roman"/>
+          <w:sz w:val="20"/>
+          <w:szCs w:val="20"/>
+        </w:rPr>
+        <w:t xml:space="preserve"> program headers, declarations, and executable and non-executable statements.</w:t>
       </w:r>
     </w:p>
     <w:p/>
@@ -661,12 +660,21 @@
           <w:szCs w:val="20"/>
         </w:rPr>
       </w:pPr>
-      <w:r>
-        <w:rPr>
-          <w:sz w:val="20"/>
-          <w:szCs w:val="20"/>
-        </w:rPr>
-        <w:t>Lines of code refers to the total number of lines in each source code file including comments and blank lines. It is a straightforward measure and can be calculated using many available tools.</w:t>
+      <w:proofErr w:type="gramStart"/>
+      <w:r>
+        <w:rPr>
+          <w:sz w:val="20"/>
+          <w:szCs w:val="20"/>
+        </w:rPr>
+        <w:t>Lines of code refers</w:t>
+      </w:r>
+      <w:proofErr w:type="gramEnd"/>
+      <w:r>
+        <w:rPr>
+          <w:sz w:val="20"/>
+          <w:szCs w:val="20"/>
+        </w:rPr>
+        <w:t xml:space="preserve"> to the total number of lines in each source code file including comments and blank lines. It is a straightforward measure and can be calculated using many available tools.</w:t>
       </w:r>
     </w:p>
     <w:p>
@@ -729,6 +737,7 @@
           <w:id w:val="-1193690271"/>
           <w:citation/>
         </w:sdtPr>
+        <w:sdtEndPr/>
         <w:sdtContent>
           <w:r>
             <w:rPr>
@@ -809,12 +818,21 @@
           <w:szCs w:val="20"/>
         </w:rPr>
       </w:pPr>
-      <w:r>
-        <w:rPr>
-          <w:sz w:val="20"/>
-          <w:szCs w:val="20"/>
-        </w:rPr>
-        <w:t>v(G)=e-n+2p</w:t>
+      <w:proofErr w:type="gramStart"/>
+      <w:r>
+        <w:rPr>
+          <w:sz w:val="20"/>
+          <w:szCs w:val="20"/>
+        </w:rPr>
+        <w:t>v</w:t>
+      </w:r>
+      <w:proofErr w:type="gramEnd"/>
+      <w:r>
+        <w:rPr>
+          <w:sz w:val="20"/>
+          <w:szCs w:val="20"/>
+        </w:rPr>
+        <w:t>(G)=e-n+2p</w:t>
       </w:r>
     </w:p>
     <w:p>
@@ -880,48 +898,96 @@
           <w:szCs w:val="20"/>
         </w:rPr>
       </w:pPr>
+    </w:p>
+    <w:p/>
+    <w:p>
+      <w:pPr>
+        <w:pStyle w:val="Heading1"/>
+      </w:pPr>
+      <w:r>
+        <w:t>Change Complexity Measures</w:t>
+      </w:r>
+    </w:p>
+    <w:p/>
+    <w:p>
+      <w:r>
+        <w:t>Copy from my thesis and elaborate</w:t>
+      </w:r>
+    </w:p>
+    <w:p/>
+    <w:p>
+      <w:pPr>
+        <w:pStyle w:val="Heading1"/>
+      </w:pPr>
+      <w:r>
+        <w:t>Methodology</w:t>
+      </w:r>
+    </w:p>
+    <w:p/>
+    <w:p>
+      <w:pPr>
+        <w:tabs>
+          <w:tab w:val="left" w:pos="916"/>
+          <w:tab w:val="left" w:pos="1832"/>
+          <w:tab w:val="left" w:pos="2748"/>
+          <w:tab w:val="left" w:pos="3664"/>
+          <w:tab w:val="left" w:pos="4580"/>
+          <w:tab w:val="left" w:pos="5496"/>
+          <w:tab w:val="left" w:pos="6412"/>
+          <w:tab w:val="left" w:pos="7328"/>
+          <w:tab w:val="left" w:pos="8244"/>
+          <w:tab w:val="left" w:pos="9160"/>
+          <w:tab w:val="left" w:pos="10076"/>
+          <w:tab w:val="left" w:pos="10992"/>
+          <w:tab w:val="left" w:pos="11908"/>
+          <w:tab w:val="left" w:pos="12824"/>
+          <w:tab w:val="left" w:pos="13740"/>
+          <w:tab w:val="left" w:pos="14656"/>
+        </w:tabs>
+        <w:rPr>
+          <w:rFonts w:ascii="Courier" w:hAnsi="Courier" w:cs="Courier"/>
+          <w:sz w:val="20"/>
+          <w:szCs w:val="20"/>
+        </w:rPr>
+      </w:pPr>
+      <w:r>
+        <w:rPr>
+          <w:rFonts w:ascii="Courier" w:hAnsi="Courier" w:cs="Courier"/>
+          <w:color w:val="000000"/>
+          <w:sz w:val="20"/>
+          <w:szCs w:val="20"/>
+        </w:rPr>
+        <w:t xml:space="preserve">In figure 1 we illustrate a hypothetical </w:t>
+      </w:r>
       <w:bookmarkStart w:id="0" w:name="_GoBack"/>
       <w:bookmarkEnd w:id="0"/>
+      <w:r>
+        <w:rPr>
+          <w:rFonts w:ascii="Courier" w:hAnsi="Courier" w:cs="Courier"/>
+          <w:color w:val="000000"/>
+          <w:sz w:val="20"/>
+          <w:szCs w:val="20"/>
+        </w:rPr>
+        <w:t>system, which</w:t>
+      </w:r>
+      <w:r>
+        <w:rPr>
+          <w:rFonts w:ascii="Courier" w:hAnsi="Courier" w:cs="Courier"/>
+          <w:color w:val="000000"/>
+          <w:sz w:val="20"/>
+          <w:szCs w:val="20"/>
+        </w:rPr>
+        <w:t xml:space="preserve"> undergoes numerous changes. The vertical lines represent each version. During each version's development, the change complexity measures are assessed. In between versions, traditional complexity measures are computed. These are denoted by CCM and TCM respectively.</w:t>
+      </w:r>
     </w:p>
     <w:p/>
     <w:p>
-      <w:pPr>
-        <w:pStyle w:val="Heading1"/>
-      </w:pPr>
-      <w:r>
-        <w:t>Change Complexity Measures</w:t>
-      </w:r>
-    </w:p>
-    <w:p/>
-    <w:p>
-      <w:r>
-        <w:lastRenderedPageBreak/>
-        <w:t>Copy from my thesis and elaborate</w:t>
-      </w:r>
-    </w:p>
-    <w:p/>
-    <w:p>
-      <w:pPr>
-        <w:pStyle w:val="Heading1"/>
-      </w:pPr>
-      <w:r>
-        <w:t>Methodology</w:t>
-      </w:r>
-    </w:p>
-    <w:p/>
-    <w:p>
-      <w:r>
-        <w:t>Diagram showing sum of System and change complexity measures … (see email discussion)</w:t>
-      </w:r>
-    </w:p>
-    <w:p/>
-    <w:p>
       <w:r>
         <w:rPr>
           <w:noProof/>
         </w:rPr>
         <w:drawing>
-          <wp:inline distT="0" distB="0" distL="0" distR="0">
+          <wp:inline distT="0" distB="0" distL="0" distR="0" wp14:anchorId="0C5E1F8E" wp14:editId="11ED38F8">
             <wp:extent cx="5486400" cy="2978150"/>
             <wp:effectExtent l="0" t="0" r="0" b="0"/>
             <wp:docPr id="1" name="Picture 1"/>
@@ -936,10 +1002,10 @@
                     <pic:cNvPicPr/>
                   </pic:nvPicPr>
                   <pic:blipFill>
-                    <a:blip r:embed="rId6">
+                    <a:blip r:embed="rId7">
                       <a:extLst>
                         <a:ext uri="{28A0092B-C50C-407E-A947-70E740481C1C}">
-                          <a14:useLocalDpi xmlns:a14="http://schemas.microsoft.com/office/drawing/2010/main" xmlns:wps="http://schemas.microsoft.com/office/word/2010/wordprocessingShape" xmlns:wpi="http://schemas.microsoft.com/office/word/2010/wordprocessingInk" xmlns:wpg="http://schemas.microsoft.com/office/word/2010/wordprocessingGroup" xmlns:w14="http://schemas.microsoft.com/office/word/2010/wordml" xmlns:w="http://schemas.openxmlformats.org/wordprocessingml/2006/main" xmlns:w10="urn:schemas-microsoft-com:office:word" xmlns:wp14="http://schemas.microsoft.com/office/word/2010/wordprocessingDrawing" xmlns:v="urn:schemas-microsoft-com:vml" xmlns:o="urn:schemas-microsoft-com:office:office" xmlns:mv="urn:schemas-microsoft-com:mac:vml" xmlns:mc="http://schemas.openxmlformats.org/markup-compatibility/2006" xmlns:mo="http://schemas.microsoft.com/office/mac/office/2008/main" xmlns:wpc="http://schemas.microsoft.com/office/word/2010/wordprocessingCanvas" xmlns="" val="0"/>
+                          <a14:useLocalDpi xmlns:a14="http://schemas.microsoft.com/office/drawing/2010/main" val="0"/>
                         </a:ext>
                       </a:extLst>
                     </a:blip>
@@ -1007,7 +1073,7 @@
 </file>
 
 <file path=word/numbering.xml><?xml version="1.0" encoding="utf-8"?>
-<w:numbering xmlns:ve="http://schemas.openxmlformats.org/markup-compatibility/2006" xmlns:o="urn:schemas-microsoft-com:office:office" xmlns:r="http://schemas.openxmlformats.org/officeDocument/2006/relationships" xmlns:m="http://schemas.openxmlformats.org/officeDocument/2006/math" xmlns:v="urn:schemas-microsoft-com:vml" xmlns:wp="http://schemas.openxmlformats.org/drawingml/2006/wordprocessingDrawing" xmlns:w10="urn:schemas-microsoft-com:office:word" xmlns:w="http://schemas.openxmlformats.org/wordprocessingml/2006/main" xmlns:wne="http://schemas.microsoft.com/office/word/2006/wordml">
+<w:numbering xmlns:wpc="http://schemas.microsoft.com/office/word/2010/wordprocessingCanvas" xmlns:mo="http://schemas.microsoft.com/office/mac/office/2008/main" xmlns:mc="http://schemas.openxmlformats.org/markup-compatibility/2006" xmlns:mv="urn:schemas-microsoft-com:mac:vml" xmlns:o="urn:schemas-microsoft-com:office:office" xmlns:r="http://schemas.openxmlformats.org/officeDocument/2006/relationships" xmlns:m="http://schemas.openxmlformats.org/officeDocument/2006/math" xmlns:v="urn:schemas-microsoft-com:vml" xmlns:wp14="http://schemas.microsoft.com/office/word/2010/wordprocessingDrawing" xmlns:wp="http://schemas.openxmlformats.org/drawingml/2006/wordprocessingDrawing" xmlns:w10="urn:schemas-microsoft-com:office:word" xmlns:w="http://schemas.openxmlformats.org/wordprocessingml/2006/main" xmlns:w14="http://schemas.microsoft.com/office/word/2010/wordml" xmlns:wpg="http://schemas.microsoft.com/office/word/2010/wordprocessingGroup" xmlns:wpi="http://schemas.microsoft.com/office/word/2010/wordprocessingInk" xmlns:wne="http://schemas.microsoft.com/office/word/2006/wordml" xmlns:wps="http://schemas.microsoft.com/office/word/2010/wordprocessingShape" mc:Ignorable="w14 wp14">
   <w:abstractNum w:abstractNumId="0">
     <w:nsid w:val="1DB8617E"/>
     <w:multiLevelType w:val="hybridMultilevel"/>
@@ -1312,7 +1378,7 @@
 </file>
 
 <file path=word/styles.xml><?xml version="1.0" encoding="utf-8"?>
-<w:styles xmlns:r="http://schemas.openxmlformats.org/officeDocument/2006/relationships" xmlns:w="http://schemas.openxmlformats.org/wordprocessingml/2006/main">
+<w:styles xmlns:mc="http://schemas.openxmlformats.org/markup-compatibility/2006" xmlns:r="http://schemas.openxmlformats.org/officeDocument/2006/relationships" xmlns:w="http://schemas.openxmlformats.org/wordprocessingml/2006/main" xmlns:w14="http://schemas.microsoft.com/office/word/2010/wordml" mc:Ignorable="w14">
   <w:docDefaults>
     <w:rPrDefault>
       <w:rPr>
@@ -1324,7 +1390,7 @@
     </w:rPrDefault>
     <w:pPrDefault/>
   </w:docDefaults>
-  <w:latentStyles w:defLockedState="0" w:defUIPriority="99" w:defSemiHidden="1" w:defUnhideWhenUsed="1" w:defQFormat="0" w:count="267">
+  <w:latentStyles w:defLockedState="0" w:defUIPriority="99" w:defSemiHidden="1" w:defUnhideWhenUsed="1" w:defQFormat="0" w:count="276">
     <w:lsdException w:name="Normal" w:semiHidden="0" w:uiPriority="0" w:unhideWhenUsed="0" w:qFormat="1"/>
     <w:lsdException w:name="heading 1" w:semiHidden="0" w:uiPriority="9" w:unhideWhenUsed="0" w:qFormat="1"/>
     <w:lsdException w:name="heading 2" w:uiPriority="9" w:qFormat="1"/>
@@ -1503,7 +1569,6 @@
     <w:uiPriority w:val="99"/>
     <w:semiHidden/>
     <w:unhideWhenUsed/>
-    <w:qFormat/>
     <w:tblPr>
       <w:tblInd w:w="0" w:type="dxa"/>
       <w:tblCellMar>
@@ -1564,7 +1629,6 @@
       <w:spacing w:val="-1"/>
       <w:sz w:val="20"/>
       <w:szCs w:val="20"/>
-      <w:lang/>
     </w:rPr>
   </w:style>
   <w:style w:type="character" w:customStyle="1" w:styleId="BodyTextChar">
@@ -1577,7 +1641,6 @@
       <w:spacing w:val="-1"/>
       <w:sz w:val="20"/>
       <w:szCs w:val="20"/>
-      <w:lang/>
     </w:rPr>
   </w:style>
   <w:style w:type="paragraph" w:styleId="DocumentMap">
@@ -2411,7 +2474,7 @@
 </file>
 
 <file path=customXml/itemProps1.xml><?xml version="1.0" encoding="utf-8"?>
-<ds:datastoreItem xmlns:ds="http://schemas.openxmlformats.org/officeDocument/2006/customXml" ds:itemID="{BA6D4773-9B4A-624B-A1F8-07FCB926CBC0}">
+<ds:datastoreItem xmlns:ds="http://schemas.openxmlformats.org/officeDocument/2006/customXml" ds:itemID="{EC8DAE32-F0CC-E74F-A87B-5657EC486EDE}">
   <ds:schemaRefs>
     <ds:schemaRef ds:uri="http://schemas.openxmlformats.org/officeDocument/2006/bibliography"/>
   </ds:schemaRefs>

</xml_diff>

<commit_message>
Added remaining traditional complexity measures
</commit_message>
<xml_diff>
--- a/paper/complexity.docx
+++ b/paper/complexity.docx
@@ -41,129 +41,61 @@
     </w:p>
     <w:p>
       <w:r>
-        <w:t xml:space="preserve">Traditional complexity measures are </w:t>
-      </w:r>
-      <w:proofErr w:type="spellStart"/>
-      <w:r>
-        <w:t>normalised</w:t>
-      </w:r>
-      <w:proofErr w:type="spellEnd"/>
-      <w:r>
-        <w:t xml:space="preserve"> on or require a whole</w:t>
-      </w:r>
-    </w:p>
-    <w:p>
-      <w:proofErr w:type="gramStart"/>
-      <w:r>
-        <w:t>file</w:t>
-      </w:r>
-      <w:proofErr w:type="gramEnd"/>
-      <w:r>
-        <w:t xml:space="preserve"> or system and were not designed to measure the complexity of code</w:t>
-      </w:r>
-    </w:p>
-    <w:p>
-      <w:proofErr w:type="gramStart"/>
-      <w:r>
-        <w:t>fragments</w:t>
-      </w:r>
-      <w:proofErr w:type="gramEnd"/>
-      <w:r>
-        <w:t>. The goal of this paper would be to evaluate which measures</w:t>
-      </w:r>
-    </w:p>
-    <w:p>
-      <w:proofErr w:type="gramStart"/>
-      <w:r>
-        <w:t>are</w:t>
-      </w:r>
-      <w:proofErr w:type="gramEnd"/>
-      <w:r>
-        <w:t xml:space="preserve"> the best indicators of the complexity of an evolving system. One</w:t>
-      </w:r>
-    </w:p>
-    <w:p>
-      <w:proofErr w:type="gramStart"/>
-      <w:r>
-        <w:t>point</w:t>
-      </w:r>
-      <w:proofErr w:type="gramEnd"/>
-      <w:r>
-        <w:t xml:space="preserve"> to note is that the complexity of a change can be very</w:t>
-      </w:r>
-    </w:p>
-    <w:p>
-      <w:proofErr w:type="gramStart"/>
-      <w:r>
-        <w:t>different</w:t>
-      </w:r>
-      <w:proofErr w:type="gramEnd"/>
-      <w:r>
-        <w:t xml:space="preserve"> from the complexity of the files or system that contain a</w:t>
-      </w:r>
-    </w:p>
-    <w:p>
-      <w:proofErr w:type="gramStart"/>
-      <w:r>
-        <w:t>change</w:t>
-      </w:r>
-      <w:proofErr w:type="gramEnd"/>
-      <w:r>
-        <w:t xml:space="preserve"> (e.g., a change to many simple files might be as complex as a</w:t>
-      </w:r>
-    </w:p>
-    <w:p>
-      <w:proofErr w:type="gramStart"/>
-      <w:r>
-        <w:t>change</w:t>
-      </w:r>
-      <w:proofErr w:type="gramEnd"/>
-      <w:r>
-        <w:t xml:space="preserve"> to one difficult file). Change complexity is related to, for</w:t>
-      </w:r>
-    </w:p>
-    <w:p>
-      <w:proofErr w:type="gramStart"/>
-      <w:r>
-        <w:t>example</w:t>
-      </w:r>
-      <w:proofErr w:type="gramEnd"/>
-      <w:r>
-        <w:t xml:space="preserve">, "how hard is it to understand and review a change" </w:t>
-      </w:r>
-      <w:proofErr w:type="spellStart"/>
-      <w:r>
-        <w:t>vs</w:t>
-      </w:r>
-      <w:proofErr w:type="spellEnd"/>
-      <w:r>
-        <w:t xml:space="preserve"> system</w:t>
-      </w:r>
-    </w:p>
-    <w:p>
-      <w:proofErr w:type="gramStart"/>
-      <w:r>
-        <w:t>complexity</w:t>
-      </w:r>
-      <w:proofErr w:type="gramEnd"/>
-      <w:r>
-        <w:t>, which measures for example, "how hard is to understand and</w:t>
-      </w:r>
-    </w:p>
-    <w:p>
-      <w:proofErr w:type="gramStart"/>
-      <w:r>
-        <w:t>potentially</w:t>
-      </w:r>
-      <w:proofErr w:type="gramEnd"/>
-      <w:r>
-        <w:t xml:space="preserve"> modify the system". </w:t>
-      </w:r>
-      <w:proofErr w:type="gramStart"/>
+        <w:t>Traditional complexity measures are normalised on or require a whole</w:t>
+      </w:r>
+    </w:p>
+    <w:p>
+      <w:r>
+        <w:t>file or system and were not designed to measure the complexity of code</w:t>
+      </w:r>
+    </w:p>
+    <w:p>
+      <w:r>
+        <w:t>fragments. The goal of this paper would be to evaluate which measures</w:t>
+      </w:r>
+    </w:p>
+    <w:p>
+      <w:r>
+        <w:t>are the best indicators of the complexity of an evolving system. One</w:t>
+      </w:r>
+    </w:p>
+    <w:p>
+      <w:r>
+        <w:t>point to note is that the complexity of a change can be very</w:t>
+      </w:r>
+    </w:p>
+    <w:p>
+      <w:r>
+        <w:t>different from the complexity of the files or system that contain a</w:t>
+      </w:r>
+    </w:p>
+    <w:p>
+      <w:r>
+        <w:t>change (e.g., a change to many simple files might be as complex as a</w:t>
+      </w:r>
+    </w:p>
+    <w:p>
+      <w:r>
+        <w:t>change to one difficult file). Change complexity is related to, for</w:t>
+      </w:r>
+    </w:p>
+    <w:p>
+      <w:r>
+        <w:t>example, "how hard is it to understand and review a change" vs system</w:t>
+      </w:r>
+    </w:p>
+    <w:p>
+      <w:r>
+        <w:t>complexity, which measures for example, "how hard is to understand and</w:t>
+      </w:r>
+    </w:p>
+    <w:p>
+      <w:r>
+        <w:t xml:space="preserve">potentially modify the system". </w:t>
+      </w:r>
       <w:r>
         <w:t>..</w:t>
       </w:r>
-      <w:proofErr w:type="gramEnd"/>
     </w:p>
     <w:p/>
     <w:p>
@@ -175,13 +107,8 @@
       </w:r>
     </w:p>
     <w:p>
-      <w:proofErr w:type="gramStart"/>
-      <w:r>
-        <w:t>measuring</w:t>
-      </w:r>
-      <w:proofErr w:type="gramEnd"/>
-      <w:r>
-        <w:t xml:space="preserve"> the complexity of the system but simply the size of </w:t>
+      <w:r>
+        <w:t xml:space="preserve">measuring the complexity of the system but simply the size of </w:t>
       </w:r>
       <w:r>
         <w:t xml:space="preserve">the files that make up the </w:t>
@@ -196,83 +123,40 @@
     <w:p/>
     <w:p>
       <w:r>
-        <w:t xml:space="preserve">In contrast, all of the change </w:t>
-      </w:r>
-      <w:proofErr w:type="gramStart"/>
-      <w:r>
-        <w:t>complexity</w:t>
-      </w:r>
-      <w:proofErr w:type="gramEnd"/>
+        <w:t>In contrast, all of the change complexity</w:t>
+      </w:r>
       <w:r>
         <w:t xml:space="preserve"> measures are based upon the notion that changes that are farther</w:t>
       </w:r>
     </w:p>
     <w:p>
-      <w:proofErr w:type="gramStart"/>
-      <w:r>
-        <w:t>from</w:t>
-      </w:r>
-      <w:proofErr w:type="gramEnd"/>
-      <w:r>
-        <w:t xml:space="preserve"> each other or involve multiple entities are more complex than those closer</w:t>
-      </w:r>
-    </w:p>
-    <w:p>
-      <w:proofErr w:type="gramStart"/>
-      <w:r>
-        <w:t>together</w:t>
-      </w:r>
-      <w:proofErr w:type="gramEnd"/>
-      <w:r>
-        <w:t xml:space="preserve"> involving fewer entities.  In total, we use seven measures of change</w:t>
-      </w:r>
-    </w:p>
-    <w:p>
-      <w:proofErr w:type="gramStart"/>
-      <w:r>
-        <w:t>complexity</w:t>
-      </w:r>
-      <w:proofErr w:type="gramEnd"/>
-      <w:r>
-        <w:t>: the churn (or size), the number of modified files in a diff, the</w:t>
-      </w:r>
-    </w:p>
-    <w:p>
-      <w:proofErr w:type="gramStart"/>
-      <w:r>
-        <w:t>number</w:t>
-      </w:r>
-      <w:proofErr w:type="gramEnd"/>
-      <w:r>
-        <w:t xml:space="preserve"> of diffs per review, the number of and distance between contiguous</w:t>
-      </w:r>
-    </w:p>
-    <w:p>
-      <w:proofErr w:type="gramStart"/>
-      <w:r>
-        <w:t>change</w:t>
-      </w:r>
-      <w:proofErr w:type="gramEnd"/>
-      <w:r>
-        <w:t xml:space="preserve"> blocks within a diff (\</w:t>
-      </w:r>
-      <w:proofErr w:type="spellStart"/>
-      <w:r>
-        <w:t>ie</w:t>
-      </w:r>
-      <w:proofErr w:type="spellEnd"/>
-      <w:r>
-        <w:t xml:space="preserve"> hunks), the directory distance between these</w:t>
-      </w:r>
-    </w:p>
-    <w:p>
-      <w:proofErr w:type="gramStart"/>
-      <w:r>
-        <w:t>files</w:t>
-      </w:r>
-      <w:proofErr w:type="gramEnd"/>
-      <w:r>
-        <w:t>, and depth of indentation of a change (</w:t>
+      <w:r>
+        <w:t>from each other or involve multiple entities are more complex than those closer</w:t>
+      </w:r>
+    </w:p>
+    <w:p>
+      <w:r>
+        <w:t>together involving fewer entities.  In total, we use seven measures of change</w:t>
+      </w:r>
+    </w:p>
+    <w:p>
+      <w:r>
+        <w:t>complexity: the churn (or size), the number of modified files in a diff, the</w:t>
+      </w:r>
+    </w:p>
+    <w:p>
+      <w:r>
+        <w:t>number of diffs per review, the number of and distance between contiguous</w:t>
+      </w:r>
+    </w:p>
+    <w:p>
+      <w:r>
+        <w:t>change blocks within a diff (\ie hunks), the directory distance between these</w:t>
+      </w:r>
+    </w:p>
+    <w:p>
+      <w:r>
+        <w:t>files, and depth of indentation of a change (</w:t>
       </w:r>
       <w:r>
         <w:t>Hindle2008ICPC</w:t>
@@ -291,42 +175,18 @@
     <w:p/>
     <w:p>
       <w:r>
-        <w:t xml:space="preserve">1- </w:t>
-      </w:r>
-      <w:proofErr w:type="gramStart"/>
-      <w:r>
-        <w:t>Is</w:t>
-      </w:r>
-      <w:proofErr w:type="gramEnd"/>
-      <w:r>
-        <w:t xml:space="preserve"> there a relationship between traditional complexity measures and change complexity measures?</w:t>
-      </w:r>
-    </w:p>
-    <w:p>
-      <w:r>
-        <w:t>2- Does the change complexity measure at version (</w:t>
-      </w:r>
-      <w:proofErr w:type="spellStart"/>
-      <w:r>
-        <w:t>i</w:t>
-      </w:r>
-      <w:proofErr w:type="spellEnd"/>
-      <w:r>
-        <w:t xml:space="preserve">) of a system relate to the difference between the traditional complexity </w:t>
+        <w:t>1- Is there a relationship between traditional complexity measures and change complexity measures?</w:t>
+      </w:r>
+    </w:p>
+    <w:p>
+      <w:r>
+        <w:t xml:space="preserve">2- Does the change complexity measure at version (i) of a system relate to the difference between the traditional complexity </w:t>
       </w:r>
       <w:r>
         <w:t xml:space="preserve">measure </w:t>
       </w:r>
       <w:r>
-        <w:t>at version (i+1) and version (</w:t>
-      </w:r>
-      <w:proofErr w:type="spellStart"/>
-      <w:r>
-        <w:t>i</w:t>
-      </w:r>
-      <w:proofErr w:type="spellEnd"/>
-      <w:r>
-        <w:t>).</w:t>
+        <w:t>at version (i+1) and version (i).</w:t>
       </w:r>
     </w:p>
     <w:p>
@@ -355,8 +215,6 @@
           <w:szCs w:val="20"/>
         </w:rPr>
       </w:pPr>
-      <w:proofErr w:type="spellStart"/>
-      <w:proofErr w:type="gramStart"/>
       <w:r>
         <w:rPr>
           <w:rFonts w:ascii="Courier" w:hAnsi="Courier" w:cs="Courier"/>
@@ -364,89 +222,7 @@
           <w:szCs w:val="20"/>
         </w:rPr>
         <w:lastRenderedPageBreak/>
-        <w:t>CCMv</w:t>
-      </w:r>
-      <w:proofErr w:type="spellEnd"/>
-      <w:r>
-        <w:rPr>
-          <w:rFonts w:ascii="Courier" w:hAnsi="Courier" w:cs="Courier"/>
-          <w:sz w:val="20"/>
-          <w:szCs w:val="20"/>
-        </w:rPr>
-        <w:t>(</w:t>
-      </w:r>
-      <w:proofErr w:type="spellStart"/>
-      <w:proofErr w:type="gramEnd"/>
-      <w:r>
-        <w:rPr>
-          <w:rFonts w:ascii="Courier" w:hAnsi="Courier" w:cs="Courier"/>
-          <w:sz w:val="20"/>
-          <w:szCs w:val="20"/>
-        </w:rPr>
-        <w:t>i</w:t>
-      </w:r>
-      <w:proofErr w:type="spellEnd"/>
-      <w:r>
-        <w:rPr>
-          <w:rFonts w:ascii="Courier" w:hAnsi="Courier" w:cs="Courier"/>
-          <w:sz w:val="20"/>
-          <w:szCs w:val="20"/>
-        </w:rPr>
-        <w:t xml:space="preserve">) ~ </w:t>
-      </w:r>
-      <w:proofErr w:type="spellStart"/>
-      <w:r>
-        <w:rPr>
-          <w:rFonts w:ascii="Courier" w:hAnsi="Courier" w:cs="Courier"/>
-          <w:sz w:val="20"/>
-          <w:szCs w:val="20"/>
-        </w:rPr>
-        <w:t>TCMv</w:t>
-      </w:r>
-      <w:proofErr w:type="spellEnd"/>
-      <w:r>
-        <w:rPr>
-          <w:rFonts w:ascii="Courier" w:hAnsi="Courier" w:cs="Courier"/>
-          <w:sz w:val="20"/>
-          <w:szCs w:val="20"/>
-        </w:rPr>
-        <w:t xml:space="preserve">(i+1) – </w:t>
-      </w:r>
-      <w:proofErr w:type="spellStart"/>
-      <w:r>
-        <w:rPr>
-          <w:rFonts w:ascii="Courier" w:hAnsi="Courier" w:cs="Courier"/>
-          <w:sz w:val="20"/>
-          <w:szCs w:val="20"/>
-        </w:rPr>
-        <w:t>TCMv</w:t>
-      </w:r>
-      <w:proofErr w:type="spellEnd"/>
-      <w:r>
-        <w:rPr>
-          <w:rFonts w:ascii="Courier" w:hAnsi="Courier" w:cs="Courier"/>
-          <w:sz w:val="20"/>
-          <w:szCs w:val="20"/>
-        </w:rPr>
-        <w:t>(</w:t>
-      </w:r>
-      <w:proofErr w:type="spellStart"/>
-      <w:r>
-        <w:rPr>
-          <w:rFonts w:ascii="Courier" w:hAnsi="Courier" w:cs="Courier"/>
-          <w:sz w:val="20"/>
-          <w:szCs w:val="20"/>
-        </w:rPr>
-        <w:t>i</w:t>
-      </w:r>
-      <w:proofErr w:type="spellEnd"/>
-      <w:r>
-        <w:rPr>
-          <w:rFonts w:ascii="Courier" w:hAnsi="Courier" w:cs="Courier"/>
-          <w:sz w:val="20"/>
-          <w:szCs w:val="20"/>
-        </w:rPr>
-        <w:t>)</w:t>
+        <w:t>CCMv(i) ~ TCMv(i+1) – TCMv(i)</w:t>
       </w:r>
     </w:p>
     <w:p/>
@@ -461,28 +237,7 @@
         <w:pStyle w:val="HTMLPreformatted"/>
       </w:pPr>
       <w:r>
-        <w:t>TCMv6 ~ ∑0-</w:t>
-      </w:r>
-      <w:proofErr w:type="gramStart"/>
-      <w:r>
-        <w:t xml:space="preserve">6  </w:t>
-      </w:r>
-      <w:proofErr w:type="spellStart"/>
-      <w:r>
-        <w:t>CCMv</w:t>
-      </w:r>
-      <w:proofErr w:type="spellEnd"/>
-      <w:proofErr w:type="gramEnd"/>
-      <w:r>
-        <w:t>(</w:t>
-      </w:r>
-      <w:proofErr w:type="spellStart"/>
-      <w:r>
-        <w:t>i</w:t>
-      </w:r>
-      <w:proofErr w:type="spellEnd"/>
-      <w:r>
-        <w:t>)</w:t>
+        <w:t>TCMv6 ~ ∑0-6  CCMv(i)</w:t>
       </w:r>
     </w:p>
     <w:p/>
@@ -513,12 +268,57 @@
         <w:t>Background/Literature</w:t>
       </w:r>
     </w:p>
-    <w:p>
-      <w:r>
-        <w:rPr>
-          <w:highlight w:val="green"/>
-        </w:rPr>
-        <w:t>Brief paragraphs on each traditional complexity measure</w:t>
+    <w:p/>
+    <w:p>
+      <w:pPr>
+        <w:rPr>
+          <w:sz w:val="21"/>
+          <w:szCs w:val="21"/>
+        </w:rPr>
+      </w:pPr>
+      <w:r>
+        <w:rPr>
+          <w:sz w:val="21"/>
+          <w:szCs w:val="21"/>
+        </w:rPr>
+        <w:t xml:space="preserve">CMetrics measures the size and complexity of C files. In the following section we present a brief </w:t>
+      </w:r>
+      <w:r>
+        <w:rPr>
+          <w:sz w:val="21"/>
+          <w:szCs w:val="21"/>
+        </w:rPr>
+        <w:t>description of each metric.</w:t>
+      </w:r>
+    </w:p>
+    <w:p>
+      <w:pPr>
+        <w:rPr>
+          <w:sz w:val="21"/>
+          <w:szCs w:val="21"/>
+        </w:rPr>
+      </w:pPr>
+    </w:p>
+    <w:p>
+      <w:pPr>
+        <w:pStyle w:val="ListParagraph"/>
+        <w:numPr>
+          <w:ilvl w:val="0"/>
+          <w:numId w:val="4"/>
+        </w:numPr>
+        <w:rPr>
+          <w:sz w:val="28"/>
+          <w:szCs w:val="28"/>
+          <w:u w:val="single"/>
+        </w:rPr>
+      </w:pPr>
+      <w:r>
+        <w:rPr>
+          <w:sz w:val="28"/>
+          <w:szCs w:val="28"/>
+          <w:u w:val="single"/>
+        </w:rPr>
+        <w:t>Metrics related to lines of code.</w:t>
       </w:r>
     </w:p>
     <w:p/>
@@ -530,6 +330,10 @@
         <w:adjustRightInd w:val="0"/>
       </w:pPr>
       <w:r>
+        <w:tab/>
+        <w:t xml:space="preserve">- </w:t>
+      </w:r>
+      <w:r>
         <w:t xml:space="preserve">Source Lines of Code (SLOC): </w:t>
       </w:r>
     </w:p>
@@ -603,41 +407,29 @@
           <w:szCs w:val="20"/>
         </w:rPr>
       </w:pPr>
-      <w:proofErr w:type="gramStart"/>
       <w:r>
         <w:rPr>
           <w:rFonts w:cs="Times New Roman"/>
           <w:sz w:val="20"/>
           <w:szCs w:val="20"/>
         </w:rPr>
-        <w:t>number</w:t>
-      </w:r>
-      <w:proofErr w:type="gramEnd"/>
+        <w:t>number of statements or fragments of statements on the line. This specifically includes all lines</w:t>
+      </w:r>
       <w:r>
         <w:rPr>
           <w:rFonts w:cs="Times New Roman"/>
           <w:sz w:val="20"/>
           <w:szCs w:val="20"/>
         </w:rPr>
-        <w:t xml:space="preserve"> of statements or fragments of statements on the line. This specifically includes all </w:t>
-      </w:r>
-      <w:proofErr w:type="spellStart"/>
+        <w:t xml:space="preserve"> </w:t>
+      </w:r>
       <w:r>
         <w:rPr>
           <w:rFonts w:cs="Times New Roman"/>
           <w:sz w:val="20"/>
           <w:szCs w:val="20"/>
         </w:rPr>
-        <w:t>linescontaining</w:t>
-      </w:r>
-      <w:proofErr w:type="spellEnd"/>
-      <w:r>
-        <w:rPr>
-          <w:rFonts w:cs="Times New Roman"/>
-          <w:sz w:val="20"/>
-          <w:szCs w:val="20"/>
-        </w:rPr>
-        <w:t xml:space="preserve"> program headers, declarations, and executable and non-executable statements.</w:t>
+        <w:t>containing program headers, declarations, and executable and non-executable statements.</w:t>
       </w:r>
     </w:p>
     <w:p/>
@@ -653,14 +445,14 @@
         <w:t>Lines of Code (LOC)</w:t>
       </w:r>
     </w:p>
-    <w:p>
-      <w:pPr>
-        <w:rPr>
-          <w:sz w:val="20"/>
-          <w:szCs w:val="20"/>
-        </w:rPr>
-      </w:pPr>
-      <w:proofErr w:type="gramStart"/>
+    <w:p/>
+    <w:p>
+      <w:pPr>
+        <w:rPr>
+          <w:sz w:val="20"/>
+          <w:szCs w:val="20"/>
+        </w:rPr>
+      </w:pPr>
       <w:r>
         <w:rPr>
           <w:sz w:val="20"/>
@@ -668,7 +460,6 @@
         </w:rPr>
         <w:t>Lines of code refers</w:t>
       </w:r>
-      <w:proofErr w:type="gramEnd"/>
       <w:r>
         <w:rPr>
           <w:sz w:val="20"/>
@@ -676,6 +467,14 @@
         </w:rPr>
         <w:t xml:space="preserve"> to the total number of lines in each source code file including comments and blank lines. It is a straightforward measure and can be calculated using many available tools.</w:t>
       </w:r>
+    </w:p>
+    <w:p>
+      <w:pPr>
+        <w:rPr>
+          <w:sz w:val="20"/>
+          <w:szCs w:val="20"/>
+        </w:rPr>
+      </w:pPr>
     </w:p>
     <w:p>
       <w:pPr>
@@ -686,6 +485,155 @@
         </w:numPr>
       </w:pPr>
       <w:r>
+        <w:t>BLANK</w:t>
+      </w:r>
+    </w:p>
+    <w:p/>
+    <w:p>
+      <w:pPr>
+        <w:rPr>
+          <w:sz w:val="20"/>
+          <w:szCs w:val="20"/>
+        </w:rPr>
+      </w:pPr>
+      <w:r>
+        <w:rPr>
+          <w:sz w:val="20"/>
+          <w:szCs w:val="20"/>
+        </w:rPr>
+        <w:t>Blank is a count of the number of blank lines.</w:t>
+      </w:r>
+    </w:p>
+    <w:p/>
+    <w:p/>
+    <w:p>
+      <w:pPr>
+        <w:pStyle w:val="ListParagraph"/>
+        <w:numPr>
+          <w:ilvl w:val="0"/>
+          <w:numId w:val="3"/>
+        </w:numPr>
+      </w:pPr>
+      <w:r>
+        <w:t>COM.L</w:t>
+      </w:r>
+    </w:p>
+    <w:p/>
+    <w:p>
+      <w:pPr>
+        <w:rPr>
+          <w:sz w:val="20"/>
+          <w:szCs w:val="20"/>
+        </w:rPr>
+      </w:pPr>
+      <w:r>
+        <w:rPr>
+          <w:sz w:val="20"/>
+          <w:szCs w:val="20"/>
+        </w:rPr>
+        <w:t>Number of lines that are exclusively comments (no code).</w:t>
+      </w:r>
+    </w:p>
+    <w:p>
+      <w:pPr>
+        <w:tabs>
+          <w:tab w:val="left" w:pos="916"/>
+          <w:tab w:val="left" w:pos="1832"/>
+          <w:tab w:val="left" w:pos="2748"/>
+          <w:tab w:val="left" w:pos="3664"/>
+          <w:tab w:val="left" w:pos="4580"/>
+          <w:tab w:val="left" w:pos="5496"/>
+          <w:tab w:val="left" w:pos="6412"/>
+          <w:tab w:val="left" w:pos="7328"/>
+          <w:tab w:val="left" w:pos="8244"/>
+          <w:tab w:val="left" w:pos="9160"/>
+          <w:tab w:val="left" w:pos="10076"/>
+          <w:tab w:val="left" w:pos="10992"/>
+          <w:tab w:val="left" w:pos="11908"/>
+          <w:tab w:val="left" w:pos="12824"/>
+          <w:tab w:val="left" w:pos="13740"/>
+          <w:tab w:val="left" w:pos="14656"/>
+        </w:tabs>
+      </w:pPr>
+    </w:p>
+    <w:p/>
+    <w:p>
+      <w:pPr>
+        <w:pStyle w:val="ListParagraph"/>
+        <w:numPr>
+          <w:ilvl w:val="0"/>
+          <w:numId w:val="3"/>
+        </w:numPr>
+      </w:pPr>
+      <w:r>
+        <w:t>COM.N</w:t>
+      </w:r>
+    </w:p>
+    <w:p/>
+    <w:p>
+      <w:pPr>
+        <w:rPr>
+          <w:sz w:val="20"/>
+          <w:szCs w:val="20"/>
+        </w:rPr>
+      </w:pPr>
+      <w:r>
+        <w:rPr>
+          <w:sz w:val="20"/>
+          <w:szCs w:val="20"/>
+        </w:rPr>
+        <w:t>Number of comments in the file (a comment can be multiline).</w:t>
+      </w:r>
+    </w:p>
+    <w:p>
+      <w:pPr>
+        <w:pStyle w:val="ListParagraph"/>
+        <w:numPr>
+          <w:ilvl w:val="0"/>
+          <w:numId w:val="4"/>
+        </w:numPr>
+        <w:rPr>
+          <w:sz w:val="28"/>
+          <w:szCs w:val="28"/>
+          <w:u w:val="single"/>
+        </w:rPr>
+      </w:pPr>
+      <w:r>
+        <w:rPr>
+          <w:sz w:val="28"/>
+          <w:szCs w:val="28"/>
+          <w:u w:val="single"/>
+        </w:rPr>
+        <w:lastRenderedPageBreak/>
+        <w:t>Metrics related to complexity</w:t>
+      </w:r>
+    </w:p>
+    <w:p>
+      <w:pPr>
+        <w:rPr>
+          <w:sz w:val="28"/>
+          <w:szCs w:val="28"/>
+          <w:u w:val="single"/>
+        </w:rPr>
+      </w:pPr>
+    </w:p>
+    <w:p>
+      <w:pPr>
+        <w:rPr>
+          <w:sz w:val="20"/>
+          <w:szCs w:val="20"/>
+        </w:rPr>
+      </w:pPr>
+    </w:p>
+    <w:p>
+      <w:pPr>
+        <w:pStyle w:val="ListParagraph"/>
+        <w:numPr>
+          <w:ilvl w:val="0"/>
+          <w:numId w:val="3"/>
+        </w:numPr>
+      </w:pPr>
+      <w:r>
         <w:t xml:space="preserve">McCabe’s </w:t>
       </w:r>
       <w:r>
@@ -694,12 +642,24 @@
           <w:sz w:val="25"/>
           <w:szCs w:val="25"/>
         </w:rPr>
-        <w:t xml:space="preserve">Cyclomatic </w:t>
+        <w:t>Cyclomatic</w:t>
+      </w:r>
+      <w:r>
+        <w:rPr>
+          <w:rFonts w:ascii="5'FxÓˇøî0œ" w:hAnsi="5'FxÓˇøî0œ" w:cs="5'FxÓˇøî0œ"/>
+          <w:sz w:val="25"/>
+          <w:szCs w:val="25"/>
+        </w:rPr>
+        <w:t xml:space="preserve"> </w:t>
       </w:r>
       <w:r>
         <w:t xml:space="preserve">Complexity </w:t>
       </w:r>
-    </w:p>
+      <w:r>
+        <w:t>(TOTCY)</w:t>
+      </w:r>
+    </w:p>
+    <w:p/>
     <w:p>
       <w:pPr>
         <w:rPr>
@@ -737,7 +697,6 @@
           <w:id w:val="-1193690271"/>
           <w:citation/>
         </w:sdtPr>
-        <w:sdtEndPr/>
         <w:sdtContent>
           <w:r>
             <w:rPr>
@@ -818,22 +777,21 @@
           <w:szCs w:val="20"/>
         </w:rPr>
       </w:pPr>
-      <w:proofErr w:type="gramStart"/>
-      <w:r>
-        <w:rPr>
-          <w:sz w:val="20"/>
-          <w:szCs w:val="20"/>
-        </w:rPr>
-        <w:t>v</w:t>
-      </w:r>
-      <w:proofErr w:type="gramEnd"/>
-      <w:r>
-        <w:rPr>
-          <w:sz w:val="20"/>
-          <w:szCs w:val="20"/>
-        </w:rPr>
-        <w:t>(G)=e-n+2p</w:t>
-      </w:r>
+      <w:r>
+        <w:rPr>
+          <w:sz w:val="20"/>
+          <w:szCs w:val="20"/>
+        </w:rPr>
+        <w:t>v(G)=e-n+2p</w:t>
+      </w:r>
+    </w:p>
+    <w:p>
+      <w:pPr>
+        <w:rPr>
+          <w:sz w:val="20"/>
+          <w:szCs w:val="20"/>
+        </w:rPr>
+      </w:pPr>
     </w:p>
     <w:p>
       <w:pPr>
@@ -877,6 +835,14 @@
         </w:rPr>
         <w:t xml:space="preserve"> Every additional region in the flow graph would increase the Cyclomatic complexity by one unit.</w:t>
       </w:r>
+    </w:p>
+    <w:p>
+      <w:pPr>
+        <w:rPr>
+          <w:sz w:val="20"/>
+          <w:szCs w:val="20"/>
+        </w:rPr>
+      </w:pPr>
     </w:p>
     <w:p/>
     <w:p>
@@ -888,16 +854,298 @@
         </w:numPr>
       </w:pPr>
       <w:r>
-        <w:t>Halstead’s Metric</w:t>
-      </w:r>
-    </w:p>
-    <w:p>
-      <w:pPr>
-        <w:rPr>
-          <w:sz w:val="20"/>
-          <w:szCs w:val="20"/>
-        </w:rPr>
-      </w:pPr>
+        <w:t>MAXCY</w:t>
+      </w:r>
+    </w:p>
+    <w:p>
+      <w:pPr>
+        <w:rPr>
+          <w:sz w:val="20"/>
+          <w:szCs w:val="20"/>
+        </w:rPr>
+      </w:pPr>
+    </w:p>
+    <w:p>
+      <w:pPr>
+        <w:rPr>
+          <w:sz w:val="20"/>
+          <w:szCs w:val="20"/>
+        </w:rPr>
+      </w:pPr>
+      <w:r>
+        <w:rPr>
+          <w:sz w:val="20"/>
+          <w:szCs w:val="20"/>
+        </w:rPr>
+        <w:t>Maximum McCabe’s cyclomatic complexity. (between all functions).</w:t>
+      </w:r>
+    </w:p>
+    <w:p/>
+    <w:p>
+      <w:pPr>
+        <w:pStyle w:val="ListParagraph"/>
+        <w:numPr>
+          <w:ilvl w:val="0"/>
+          <w:numId w:val="3"/>
+        </w:numPr>
+      </w:pPr>
+      <w:r>
+        <w:t>MINCY</w:t>
+      </w:r>
+    </w:p>
+    <w:p/>
+    <w:p>
+      <w:pPr>
+        <w:rPr>
+          <w:sz w:val="20"/>
+          <w:szCs w:val="20"/>
+        </w:rPr>
+      </w:pPr>
+      <w:r>
+        <w:rPr>
+          <w:sz w:val="20"/>
+          <w:szCs w:val="20"/>
+        </w:rPr>
+        <w:t>Minimum McCabe’s cyclomatic complexity.</w:t>
+      </w:r>
+    </w:p>
+    <w:p>
+      <w:pPr>
+        <w:pStyle w:val="ListParagraph"/>
+        <w:numPr>
+          <w:ilvl w:val="0"/>
+          <w:numId w:val="3"/>
+        </w:numPr>
+      </w:pPr>
+      <w:r>
+        <w:t>AVGCY</w:t>
+      </w:r>
+    </w:p>
+    <w:p/>
+    <w:p>
+      <w:pPr>
+        <w:rPr>
+          <w:sz w:val="20"/>
+          <w:szCs w:val="20"/>
+        </w:rPr>
+      </w:pPr>
+      <w:r>
+        <w:rPr>
+          <w:sz w:val="20"/>
+          <w:szCs w:val="20"/>
+        </w:rPr>
+        <w:t>Average McCabe’s cyclomatic complexity.</w:t>
+      </w:r>
+    </w:p>
+    <w:p/>
+    <w:p>
+      <w:pPr>
+        <w:pStyle w:val="ListParagraph"/>
+        <w:numPr>
+          <w:ilvl w:val="0"/>
+          <w:numId w:val="3"/>
+        </w:numPr>
+      </w:pPr>
+      <w:r>
+        <w:t>MEDCY</w:t>
+      </w:r>
+    </w:p>
+    <w:p/>
+    <w:p>
+      <w:pPr>
+        <w:rPr>
+          <w:sz w:val="20"/>
+          <w:szCs w:val="20"/>
+        </w:rPr>
+      </w:pPr>
+      <w:r>
+        <w:rPr>
+          <w:sz w:val="20"/>
+          <w:szCs w:val="20"/>
+        </w:rPr>
+        <w:t>Median McCabe’s cyclomatic complexity.</w:t>
+      </w:r>
+    </w:p>
+    <w:p/>
+    <w:p>
+      <w:pPr>
+        <w:rPr>
+          <w:sz w:val="28"/>
+          <w:szCs w:val="28"/>
+          <w:u w:val="single"/>
+        </w:rPr>
+      </w:pPr>
+      <w:r>
+        <w:rPr>
+          <w:sz w:val="28"/>
+          <w:szCs w:val="28"/>
+          <w:u w:val="single"/>
+        </w:rPr>
+        <w:t>-Halstead’s Complexity Measure</w:t>
+      </w:r>
+      <w:r>
+        <w:rPr>
+          <w:sz w:val="28"/>
+          <w:szCs w:val="28"/>
+          <w:u w:val="single"/>
+        </w:rPr>
+        <w:t>s</w:t>
+      </w:r>
+    </w:p>
+    <w:p/>
+    <w:p>
+      <w:pPr>
+        <w:rPr>
+          <w:sz w:val="20"/>
+          <w:szCs w:val="20"/>
+        </w:rPr>
+      </w:pPr>
+      <w:r>
+        <w:rPr>
+          <w:sz w:val="20"/>
+          <w:szCs w:val="20"/>
+        </w:rPr>
+        <w:t>Halstead’s complexity metrics rely on the assumption that programs should be viewed as expressions of languages both programming and written.</w:t>
+      </w:r>
+      <w:r>
+        <w:rPr>
+          <w:sz w:val="20"/>
+          <w:szCs w:val="20"/>
+        </w:rPr>
+        <w:t xml:space="preserve"> It relies on the premise that there are mathematically sound relationships among the number of variables, the complexity of the code and the type of programming language statements used.</w:t>
+      </w:r>
+    </w:p>
+    <w:p/>
+    <w:p>
+      <w:pPr>
+        <w:pStyle w:val="ListParagraph"/>
+        <w:numPr>
+          <w:ilvl w:val="0"/>
+          <w:numId w:val="3"/>
+        </w:numPr>
+      </w:pPr>
+      <w:r>
+        <w:t>H.LEN</w:t>
+      </w:r>
+    </w:p>
+    <w:p/>
+    <w:p>
+      <w:pPr>
+        <w:rPr>
+          <w:sz w:val="20"/>
+          <w:szCs w:val="20"/>
+        </w:rPr>
+      </w:pPr>
+      <w:r>
+        <w:rPr>
+          <w:sz w:val="20"/>
+          <w:szCs w:val="20"/>
+        </w:rPr>
+        <w:t>Halstead’s length.</w:t>
+      </w:r>
+    </w:p>
+    <w:p/>
+    <w:p>
+      <w:pPr>
+        <w:pStyle w:val="ListParagraph"/>
+        <w:numPr>
+          <w:ilvl w:val="0"/>
+          <w:numId w:val="3"/>
+        </w:numPr>
+      </w:pPr>
+      <w:r>
+        <w:t>H.VOL</w:t>
+      </w:r>
+    </w:p>
+    <w:p/>
+    <w:p>
+      <w:pPr>
+        <w:rPr>
+          <w:sz w:val="20"/>
+          <w:szCs w:val="20"/>
+        </w:rPr>
+      </w:pPr>
+      <w:r>
+        <w:rPr>
+          <w:sz w:val="20"/>
+          <w:szCs w:val="20"/>
+        </w:rPr>
+        <w:t>Halstead’s volume.</w:t>
+      </w:r>
+    </w:p>
+    <w:p/>
+    <w:p>
+      <w:pPr>
+        <w:pStyle w:val="ListParagraph"/>
+        <w:numPr>
+          <w:ilvl w:val="0"/>
+          <w:numId w:val="3"/>
+        </w:numPr>
+      </w:pPr>
+      <w:r>
+        <w:t>H.LEVEL</w:t>
+      </w:r>
+    </w:p>
+    <w:p/>
+    <w:p>
+      <w:pPr>
+        <w:rPr>
+          <w:sz w:val="20"/>
+          <w:szCs w:val="20"/>
+        </w:rPr>
+      </w:pPr>
+      <w:r>
+        <w:rPr>
+          <w:sz w:val="20"/>
+          <w:szCs w:val="20"/>
+        </w:rPr>
+        <w:t xml:space="preserve">Halstead’s </w:t>
+      </w:r>
+      <w:r>
+        <w:rPr>
+          <w:sz w:val="20"/>
+          <w:szCs w:val="20"/>
+        </w:rPr>
+        <w:t>level</w:t>
+      </w:r>
+      <w:bookmarkStart w:id="0" w:name="_GoBack"/>
+      <w:bookmarkEnd w:id="0"/>
+      <w:r>
+        <w:rPr>
+          <w:sz w:val="20"/>
+          <w:szCs w:val="20"/>
+        </w:rPr>
+        <w:t>.</w:t>
+      </w:r>
+    </w:p>
+    <w:p/>
+    <w:p>
+      <w:pPr>
+        <w:pStyle w:val="ListParagraph"/>
+        <w:numPr>
+          <w:ilvl w:val="0"/>
+          <w:numId w:val="3"/>
+        </w:numPr>
+      </w:pPr>
+      <w:r>
+        <w:t>H MEN.D</w:t>
+      </w:r>
+    </w:p>
+    <w:p/>
+    <w:p>
+      <w:pPr>
+        <w:rPr>
+          <w:sz w:val="20"/>
+          <w:szCs w:val="20"/>
+        </w:rPr>
+      </w:pPr>
+      <w:r>
+        <w:rPr>
+          <w:sz w:val="20"/>
+          <w:szCs w:val="20"/>
+        </w:rPr>
+        <w:t>Halstead’s number of mental discriminations.</w:t>
+      </w:r>
     </w:p>
     <w:p/>
     <w:p>
@@ -959,8 +1207,6 @@
         </w:rPr>
         <w:t xml:space="preserve">In figure 1 we illustrate a hypothetical </w:t>
       </w:r>
-      <w:bookmarkStart w:id="0" w:name="_GoBack"/>
-      <w:bookmarkEnd w:id="0"/>
       <w:r>
         <w:rPr>
           <w:rFonts w:ascii="Courier" w:hAnsi="Courier" w:cs="Courier"/>
@@ -1051,6 +1297,7 @@
         <w:pStyle w:val="Heading1"/>
       </w:pPr>
       <w:r>
+        <w:lastRenderedPageBreak/>
         <w:t>Discussion</w:t>
       </w:r>
     </w:p>
@@ -1253,6 +1500,92 @@
     </w:lvl>
   </w:abstractNum>
   <w:abstractNum w:abstractNumId="2">
+    <w:nsid w:val="45D37C28"/>
+    <w:multiLevelType w:val="hybridMultilevel"/>
+    <w:tmpl w:val="DB108FC0"/>
+    <w:lvl w:ilvl="0" w:tplc="0409000F">
+      <w:start w:val="1"/>
+      <w:numFmt w:val="decimal"/>
+      <w:lvlText w:val="%1."/>
+      <w:lvlJc w:val="left"/>
+      <w:pPr>
+        <w:ind w:left="720" w:hanging="360"/>
+      </w:pPr>
+    </w:lvl>
+    <w:lvl w:ilvl="1" w:tplc="04090019" w:tentative="1">
+      <w:start w:val="1"/>
+      <w:numFmt w:val="lowerLetter"/>
+      <w:lvlText w:val="%2."/>
+      <w:lvlJc w:val="left"/>
+      <w:pPr>
+        <w:ind w:left="1440" w:hanging="360"/>
+      </w:pPr>
+    </w:lvl>
+    <w:lvl w:ilvl="2" w:tplc="0409001B" w:tentative="1">
+      <w:start w:val="1"/>
+      <w:numFmt w:val="lowerRoman"/>
+      <w:lvlText w:val="%3."/>
+      <w:lvlJc w:val="right"/>
+      <w:pPr>
+        <w:ind w:left="2160" w:hanging="180"/>
+      </w:pPr>
+    </w:lvl>
+    <w:lvl w:ilvl="3" w:tplc="0409000F" w:tentative="1">
+      <w:start w:val="1"/>
+      <w:numFmt w:val="decimal"/>
+      <w:lvlText w:val="%4."/>
+      <w:lvlJc w:val="left"/>
+      <w:pPr>
+        <w:ind w:left="2880" w:hanging="360"/>
+      </w:pPr>
+    </w:lvl>
+    <w:lvl w:ilvl="4" w:tplc="04090019" w:tentative="1">
+      <w:start w:val="1"/>
+      <w:numFmt w:val="lowerLetter"/>
+      <w:lvlText w:val="%5."/>
+      <w:lvlJc w:val="left"/>
+      <w:pPr>
+        <w:ind w:left="3600" w:hanging="360"/>
+      </w:pPr>
+    </w:lvl>
+    <w:lvl w:ilvl="5" w:tplc="0409001B" w:tentative="1">
+      <w:start w:val="1"/>
+      <w:numFmt w:val="lowerRoman"/>
+      <w:lvlText w:val="%6."/>
+      <w:lvlJc w:val="right"/>
+      <w:pPr>
+        <w:ind w:left="4320" w:hanging="180"/>
+      </w:pPr>
+    </w:lvl>
+    <w:lvl w:ilvl="6" w:tplc="0409000F" w:tentative="1">
+      <w:start w:val="1"/>
+      <w:numFmt w:val="decimal"/>
+      <w:lvlText w:val="%7."/>
+      <w:lvlJc w:val="left"/>
+      <w:pPr>
+        <w:ind w:left="5040" w:hanging="360"/>
+      </w:pPr>
+    </w:lvl>
+    <w:lvl w:ilvl="7" w:tplc="04090019" w:tentative="1">
+      <w:start w:val="1"/>
+      <w:numFmt w:val="lowerLetter"/>
+      <w:lvlText w:val="%8."/>
+      <w:lvlJc w:val="left"/>
+      <w:pPr>
+        <w:ind w:left="5760" w:hanging="360"/>
+      </w:pPr>
+    </w:lvl>
+    <w:lvl w:ilvl="8" w:tplc="0409001B" w:tentative="1">
+      <w:start w:val="1"/>
+      <w:numFmt w:val="lowerRoman"/>
+      <w:lvlText w:val="%9."/>
+      <w:lvlJc w:val="right"/>
+      <w:pPr>
+        <w:ind w:left="6480" w:hanging="180"/>
+      </w:pPr>
+    </w:lvl>
+  </w:abstractNum>
+  <w:abstractNum w:abstractNumId="3">
     <w:nsid w:val="755A5A16"/>
     <w:multiLevelType w:val="hybridMultilevel"/>
     <w:tmpl w:val="95D0B6C2"/>
@@ -1372,6 +1705,9 @@
     <w:abstractNumId w:val="0"/>
   </w:num>
   <w:num w:numId="3">
+    <w:abstractNumId w:val="3"/>
+  </w:num>
+  <w:num w:numId="4">
     <w:abstractNumId w:val="2"/>
   </w:num>
 </w:numbering>
@@ -1738,6 +2074,18 @@
       <w:rFonts w:ascii="Courier" w:hAnsi="Courier" w:cs="Courier"/>
       <w:sz w:val="20"/>
       <w:szCs w:val="20"/>
+    </w:rPr>
+  </w:style>
+  <w:style w:type="character" w:styleId="Hyperlink">
+    <w:name w:val="Hyperlink"/>
+    <w:basedOn w:val="DefaultParagraphFont"/>
+    <w:uiPriority w:val="99"/>
+    <w:semiHidden/>
+    <w:unhideWhenUsed/>
+    <w:rsid w:val="00C06ECF"/>
+    <w:rPr>
+      <w:color w:val="0000FF"/>
+      <w:u w:val="single"/>
     </w:rPr>
   </w:style>
 </w:styles>
@@ -2474,7 +2822,7 @@
 </file>
 
 <file path=customXml/itemProps1.xml><?xml version="1.0" encoding="utf-8"?>
-<ds:datastoreItem xmlns:ds="http://schemas.openxmlformats.org/officeDocument/2006/customXml" ds:itemID="{EC8DAE32-F0CC-E74F-A87B-5657EC486EDE}">
+<ds:datastoreItem xmlns:ds="http://schemas.openxmlformats.org/officeDocument/2006/customXml" ds:itemID="{85039AE8-6BB2-7249-AA2D-4D6EC0BFDC4D}">
   <ds:schemaRefs>
     <ds:schemaRef ds:uri="http://schemas.openxmlformats.org/officeDocument/2006/bibliography"/>
   </ds:schemaRefs>

</xml_diff>